<commit_message>
removed registry port in docker tag command
</commit_message>
<xml_diff>
--- a/docker/Docker Cheat Sheet.docx
+++ b/docker/Docker Cheat Sheet.docx
@@ -15,7 +15,9 @@
         <w:rPr>
           <w:rFonts w:ascii="Arial Black" w:hAnsi="Arial Black"/>
           <w:b/>
+          <w:noProof/>
           <w:u w:val="single"/>
+          <w:lang w:eastAsia="de-DE"/>
         </w:rPr>
         <w:drawing>
           <wp:anchor distT="0" distB="0" distL="114300" distR="114300" simplePos="0" relativeHeight="251664384" behindDoc="1" locked="0" layoutInCell="1" allowOverlap="1">
@@ -633,7 +635,9 @@
       </w:pPr>
       <w:r>
         <w:rPr>
-          <w:sz w:val="20"/>
+          <w:noProof/>
+          <w:sz w:val="20"/>
+          <w:lang w:eastAsia="de-DE"/>
         </w:rPr>
         <mc:AlternateContent>
           <mc:Choice Requires="wps">
@@ -1148,7 +1152,9 @@
       </w:pPr>
       <w:r>
         <w:rPr>
-          <w:sz w:val="20"/>
+          <w:noProof/>
+          <w:sz w:val="20"/>
+          <w:lang w:eastAsia="de-DE"/>
         </w:rPr>
         <w:lastRenderedPageBreak/>
         <w:drawing>
@@ -1240,16 +1246,7 @@
           <w:sz w:val="24"/>
           <w:lang w:val="en-US"/>
         </w:rPr>
-        <w:t xml:space="preserve">Commands for </w:t>
-      </w:r>
-      <w:r>
-        <w:rPr>
-          <w:rFonts w:ascii="Arial Black" w:hAnsi="Arial Black"/>
-          <w:b/>
-          <w:sz w:val="24"/>
-          <w:lang w:val="en-US"/>
-        </w:rPr>
-        <w:t>Images</w:t>
+        <w:t>Commands for Images</w:t>
       </w:r>
       <w:r>
         <w:rPr>
@@ -1313,25 +1310,7 @@
           <w:highlight w:val="lightGray"/>
           <w:lang w:val="en-US"/>
         </w:rPr>
-        <w:t xml:space="preserve"> </w:t>
-      </w:r>
-      <w:r>
-        <w:rPr>
-          <w:rFonts w:ascii="Courier New" w:hAnsi="Courier New" w:cs="Courier New"/>
-          <w:sz w:val="20"/>
-          <w:highlight w:val="lightGray"/>
-          <w:lang w:val="en-US"/>
-        </w:rPr>
-        <w:t>pull</w:t>
-      </w:r>
-      <w:r>
-        <w:rPr>
-          <w:rFonts w:ascii="Courier New" w:hAnsi="Courier New" w:cs="Courier New"/>
-          <w:sz w:val="20"/>
-          <w:highlight w:val="lightGray"/>
-          <w:lang w:val="en-US"/>
-        </w:rPr>
-        <w:t xml:space="preserve"> &lt;image name&gt;</w:t>
+        <w:t xml:space="preserve"> pull &lt;image name&gt;</w:t>
       </w:r>
     </w:p>
     <w:p>
@@ -1419,25 +1398,7 @@
           <w:highlight w:val="lightGray"/>
           <w:lang w:val="en-US"/>
         </w:rPr>
-        <w:t xml:space="preserve"> &lt;</w:t>
-      </w:r>
-      <w:r>
-        <w:rPr>
-          <w:rFonts w:ascii="Courier New" w:hAnsi="Courier New" w:cs="Courier New"/>
-          <w:sz w:val="20"/>
-          <w:highlight w:val="lightGray"/>
-          <w:lang w:val="en-US"/>
-        </w:rPr>
-        <w:t>image ID</w:t>
-      </w:r>
-      <w:r>
-        <w:rPr>
-          <w:rFonts w:ascii="Courier New" w:hAnsi="Courier New" w:cs="Courier New"/>
-          <w:sz w:val="20"/>
-          <w:highlight w:val="lightGray"/>
-          <w:lang w:val="en-US"/>
-        </w:rPr>
-        <w:t>&gt;</w:t>
+        <w:t xml:space="preserve"> &lt;image ID&gt;</w:t>
       </w:r>
     </w:p>
     <w:p>
@@ -1505,16 +1466,7 @@
           <w:highlight w:val="lightGray"/>
           <w:lang w:val="en-US"/>
         </w:rPr>
-        <w:t xml:space="preserve"> </w:t>
-      </w:r>
-      <w:r>
-        <w:rPr>
-          <w:rFonts w:ascii="Courier New" w:hAnsi="Courier New" w:cs="Courier New"/>
-          <w:sz w:val="20"/>
-          <w:highlight w:val="lightGray"/>
-          <w:lang w:val="en-US"/>
-        </w:rPr>
-        <w:t>images</w:t>
+        <w:t xml:space="preserve"> images</w:t>
       </w:r>
     </w:p>
     <w:p>
@@ -1582,34 +1534,7 @@
           <w:highlight w:val="lightGray"/>
           <w:lang w:val="en-US"/>
         </w:rPr>
-        <w:t xml:space="preserve"> </w:t>
-      </w:r>
-      <w:r>
-        <w:rPr>
-          <w:rFonts w:ascii="Courier New" w:hAnsi="Courier New" w:cs="Courier New"/>
-          <w:sz w:val="20"/>
-          <w:highlight w:val="lightGray"/>
-          <w:lang w:val="en-US"/>
-        </w:rPr>
-        <w:t>commit</w:t>
-      </w:r>
-      <w:r>
-        <w:rPr>
-          <w:rFonts w:ascii="Courier New" w:hAnsi="Courier New" w:cs="Courier New"/>
-          <w:sz w:val="20"/>
-          <w:highlight w:val="lightGray"/>
-          <w:lang w:val="en-US"/>
-        </w:rPr>
-        <w:t xml:space="preserve"> &lt;container ID or name&gt;</w:t>
-      </w:r>
-      <w:r>
-        <w:rPr>
-          <w:rFonts w:ascii="Courier New" w:hAnsi="Courier New" w:cs="Courier New"/>
-          <w:sz w:val="20"/>
-          <w:highlight w:val="lightGray"/>
-          <w:lang w:val="en-US"/>
-        </w:rPr>
-        <w:t xml:space="preserve"> &lt;tag&gt;</w:t>
+        <w:t xml:space="preserve"> commit &lt;container ID or name&gt; &lt;tag&gt;</w:t>
       </w:r>
     </w:p>
     <w:p>
@@ -1675,43 +1600,7 @@
           <w:highlight w:val="lightGray"/>
           <w:lang w:val="en-US"/>
         </w:rPr>
-        <w:t xml:space="preserve"> </w:t>
-      </w:r>
-      <w:r>
-        <w:rPr>
-          <w:rFonts w:ascii="Courier New" w:hAnsi="Courier New" w:cs="Courier New"/>
-          <w:sz w:val="20"/>
-          <w:highlight w:val="lightGray"/>
-          <w:lang w:val="en-US"/>
-        </w:rPr>
-        <w:t>history</w:t>
-      </w:r>
-      <w:r>
-        <w:rPr>
-          <w:rFonts w:ascii="Courier New" w:hAnsi="Courier New" w:cs="Courier New"/>
-          <w:sz w:val="20"/>
-          <w:highlight w:val="lightGray"/>
-          <w:lang w:val="en-US"/>
-        </w:rPr>
-        <w:t xml:space="preserve"> &lt;</w:t>
-      </w:r>
-      <w:r>
-        <w:rPr>
-          <w:rFonts w:ascii="Courier New" w:hAnsi="Courier New" w:cs="Courier New"/>
-          <w:sz w:val="20"/>
-          <w:highlight w:val="lightGray"/>
-          <w:lang w:val="en-US"/>
-        </w:rPr>
-        <w:t>image ID or tag</w:t>
-      </w:r>
-      <w:r>
-        <w:rPr>
-          <w:rFonts w:ascii="Courier New" w:hAnsi="Courier New" w:cs="Courier New"/>
-          <w:sz w:val="20"/>
-          <w:highlight w:val="lightGray"/>
-          <w:lang w:val="en-US"/>
-        </w:rPr>
-        <w:t>&gt;</w:t>
+        <w:t xml:space="preserve"> history &lt;image ID or tag&gt;</w:t>
       </w:r>
     </w:p>
     <w:p>
@@ -1786,34 +1675,7 @@
           <w:highlight w:val="lightGray"/>
           <w:lang w:val="en-US"/>
         </w:rPr>
-        <w:t xml:space="preserve"> </w:t>
-      </w:r>
-      <w:r>
-        <w:rPr>
-          <w:rFonts w:ascii="Courier New" w:hAnsi="Courier New" w:cs="Courier New"/>
-          <w:sz w:val="20"/>
-          <w:highlight w:val="lightGray"/>
-          <w:lang w:val="en-US"/>
-        </w:rPr>
-        <w:t>push</w:t>
-      </w:r>
-      <w:r>
-        <w:rPr>
-          <w:rFonts w:ascii="Courier New" w:hAnsi="Courier New" w:cs="Courier New"/>
-          <w:sz w:val="20"/>
-          <w:highlight w:val="lightGray"/>
-          <w:lang w:val="en-US"/>
-        </w:rPr>
-        <w:t xml:space="preserve"> &lt;</w:t>
-      </w:r>
-      <w:r>
-        <w:rPr>
-          <w:rFonts w:ascii="Courier New" w:hAnsi="Courier New" w:cs="Courier New"/>
-          <w:sz w:val="20"/>
-          <w:highlight w:val="lightGray"/>
-          <w:lang w:val="en-US"/>
-        </w:rPr>
-        <w:t>image ID or name&gt;</w:t>
+        <w:t xml:space="preserve"> push &lt;image ID or name&gt;</w:t>
       </w:r>
     </w:p>
     <w:p>
@@ -1878,25 +1740,7 @@
           <w:highlight w:val="lightGray"/>
           <w:lang w:val="en-US"/>
         </w:rPr>
-        <w:t xml:space="preserve"> </w:t>
-      </w:r>
-      <w:r>
-        <w:rPr>
-          <w:rFonts w:ascii="Courier New" w:hAnsi="Courier New" w:cs="Courier New"/>
-          <w:sz w:val="20"/>
-          <w:highlight w:val="lightGray"/>
-          <w:lang w:val="en-US"/>
-        </w:rPr>
-        <w:t>tag</w:t>
-      </w:r>
-      <w:r>
-        <w:rPr>
-          <w:rFonts w:ascii="Courier New" w:hAnsi="Courier New" w:cs="Courier New"/>
-          <w:sz w:val="20"/>
-          <w:highlight w:val="lightGray"/>
-          <w:lang w:val="en-US"/>
-        </w:rPr>
-        <w:t xml:space="preserve"> &lt;container ID or name&gt;</w:t>
+        <w:t xml:space="preserve"> tag &lt;container ID or name&gt;</w:t>
       </w:r>
       <w:r>
         <w:rPr>
@@ -1940,21 +1784,7 @@
           <w:sz w:val="20"/>
           <w:lang w:val="en-US"/>
         </w:rPr>
-        <w:t>Build</w:t>
-      </w:r>
-      <w:r>
-        <w:rPr>
-          <w:sz w:val="20"/>
-          <w:lang w:val="en-US"/>
-        </w:rPr>
-        <w:t xml:space="preserve"> an image</w:t>
-      </w:r>
-      <w:r>
-        <w:rPr>
-          <w:sz w:val="20"/>
-          <w:lang w:val="en-US"/>
-        </w:rPr>
-        <w:t xml:space="preserve"> from a Dockerfile</w:t>
+        <w:t>Build an image from a Dockerfile</w:t>
       </w:r>
     </w:p>
     <w:p>
@@ -1985,59 +1815,21 @@
           <w:highlight w:val="lightGray"/>
           <w:lang w:val="en-US"/>
         </w:rPr>
-        <w:t xml:space="preserve"> </w:t>
-      </w:r>
-      <w:r>
-        <w:rPr>
-          <w:rFonts w:ascii="Courier New" w:hAnsi="Courier New" w:cs="Courier New"/>
-          <w:sz w:val="20"/>
-          <w:highlight w:val="lightGray"/>
-          <w:lang w:val="en-US"/>
-        </w:rPr>
-        <w:t>build</w:t>
-      </w:r>
-      <w:r>
-        <w:rPr>
-          <w:rFonts w:ascii="Courier New" w:hAnsi="Courier New" w:cs="Courier New"/>
-          <w:sz w:val="20"/>
-          <w:highlight w:val="lightGray"/>
-          <w:lang w:val="en-US"/>
-        </w:rPr>
-        <w:t xml:space="preserve"> &lt;</w:t>
-      </w:r>
-      <w:r>
-        <w:rPr>
-          <w:rFonts w:ascii="Courier New" w:hAnsi="Courier New" w:cs="Courier New"/>
-          <w:sz w:val="20"/>
-          <w:highlight w:val="lightGray"/>
-          <w:lang w:val="en-US"/>
-        </w:rPr>
-        <w:t>path to build context</w:t>
-      </w:r>
-      <w:r>
-        <w:rPr>
-          <w:rFonts w:ascii="Courier New" w:hAnsi="Courier New" w:cs="Courier New"/>
-          <w:sz w:val="20"/>
-          <w:highlight w:val="lightGray"/>
-          <w:lang w:val="en-US"/>
-        </w:rPr>
-        <w:t>&gt;</w:t>
-      </w:r>
-    </w:p>
-    <w:p>
-      <w:pPr>
-        <w:pStyle w:val="ListParagraph"/>
-        <w:spacing w:before="240" w:after="240"/>
-        <w:ind w:left="567"/>
-        <w:rPr>
-          <w:rFonts w:ascii="Courier New" w:hAnsi="Courier New" w:cs="Courier New"/>
-          <w:sz w:val="20"/>
-          <w:highlight w:val="lightGray"/>
-          <w:lang w:val="en-US"/>
-        </w:rPr>
-      </w:pPr>
-      <w:bookmarkStart w:id="0" w:name="_GoBack"/>
-      <w:bookmarkEnd w:id="0"/>
+        <w:t xml:space="preserve"> build &lt;path to build context&gt;</w:t>
+      </w:r>
+    </w:p>
+    <w:p>
+      <w:pPr>
+        <w:pStyle w:val="ListParagraph"/>
+        <w:spacing w:before="240" w:after="240"/>
+        <w:ind w:left="567"/>
+        <w:rPr>
+          <w:rFonts w:ascii="Courier New" w:hAnsi="Courier New" w:cs="Courier New"/>
+          <w:sz w:val="20"/>
+          <w:highlight w:val="lightGray"/>
+          <w:lang w:val="en-US"/>
+        </w:rPr>
+      </w:pPr>
       <w:r>
         <w:rPr>
           <w:noProof/>
@@ -2142,7 +1934,15 @@
                                 <w:sz w:val="20"/>
                                 <w:lang w:val="en-US"/>
                               </w:rPr>
-                              <w:t>docker</w:t>
+                              <w:t>do</w:t>
+                            </w:r>
+                            <w:r>
+                              <w:rPr>
+                                <w:rFonts w:ascii="Courier New" w:hAnsi="Courier New" w:cs="Courier New"/>
+                                <w:sz w:val="20"/>
+                                <w:lang w:val="en-US"/>
+                              </w:rPr>
+                              <w:t>cker</w:t>
                             </w:r>
                             <w:proofErr w:type="spellEnd"/>
                             <w:r>
@@ -2169,16 +1969,28 @@
                                 <w:sz w:val="20"/>
                                 <w:lang w:val="en-US"/>
                               </w:rPr>
-                              <w:t xml:space="preserve"> myregistryhost:5000/repository/</w:t>
+                              <w:t xml:space="preserve"> </w:t>
                             </w:r>
+                            <w:proofErr w:type="spellStart"/>
                             <w:r>
                               <w:rPr>
                                 <w:rFonts w:ascii="Courier New" w:hAnsi="Courier New" w:cs="Courier New"/>
                                 <w:sz w:val="20"/>
                                 <w:lang w:val="en-US"/>
                               </w:rPr>
-                              <w:t>myimage:release1.0</w:t>
+                              <w:t>myregistryhost</w:t>
                             </w:r>
+                            <w:proofErr w:type="spellEnd"/>
+                            <w:r>
+                              <w:rPr>
+                                <w:rFonts w:ascii="Courier New" w:hAnsi="Courier New" w:cs="Courier New"/>
+                                <w:sz w:val="20"/>
+                                <w:lang w:val="en-US"/>
+                              </w:rPr>
+                              <w:t>/repository/myimage:release1.0</w:t>
+                            </w:r>
+                            <w:bookmarkStart w:id="0" w:name="_GoBack"/>
+                            <w:bookmarkEnd w:id="0"/>
                           </w:p>
                         </w:txbxContent>
                       </wps:txbx>
@@ -2251,7 +2063,15 @@
                           <w:sz w:val="20"/>
                           <w:lang w:val="en-US"/>
                         </w:rPr>
-                        <w:t>docker</w:t>
+                        <w:t>do</w:t>
+                      </w:r>
+                      <w:r>
+                        <w:rPr>
+                          <w:rFonts w:ascii="Courier New" w:hAnsi="Courier New" w:cs="Courier New"/>
+                          <w:sz w:val="20"/>
+                          <w:lang w:val="en-US"/>
+                        </w:rPr>
+                        <w:t>cker</w:t>
                       </w:r>
                       <w:proofErr w:type="spellEnd"/>
                       <w:r>
@@ -2278,16 +2098,28 @@
                           <w:sz w:val="20"/>
                           <w:lang w:val="en-US"/>
                         </w:rPr>
-                        <w:t xml:space="preserve"> myregistryhost:5000/repository/</w:t>
+                        <w:t xml:space="preserve"> </w:t>
                       </w:r>
+                      <w:proofErr w:type="spellStart"/>
                       <w:r>
                         <w:rPr>
                           <w:rFonts w:ascii="Courier New" w:hAnsi="Courier New" w:cs="Courier New"/>
                           <w:sz w:val="20"/>
                           <w:lang w:val="en-US"/>
                         </w:rPr>
-                        <w:t>myimage:release1.0</w:t>
+                        <w:t>myregistryhost</w:t>
                       </w:r>
+                      <w:proofErr w:type="spellEnd"/>
+                      <w:r>
+                        <w:rPr>
+                          <w:rFonts w:ascii="Courier New" w:hAnsi="Courier New" w:cs="Courier New"/>
+                          <w:sz w:val="20"/>
+                          <w:lang w:val="en-US"/>
+                        </w:rPr>
+                        <w:t>/repository/myimage:release1.0</w:t>
+                      </w:r>
+                      <w:bookmarkStart w:id="1" w:name="_GoBack"/>
+                      <w:bookmarkEnd w:id="1"/>
                     </w:p>
                   </w:txbxContent>
                 </v:textbox>
@@ -2828,6 +2660,7 @@
   <w:style w:type="character" w:default="1" w:styleId="DefaultParagraphFont">
     <w:name w:val="Default Paragraph Font"/>
     <w:uiPriority w:val="1"/>
+    <w:semiHidden/>
     <w:unhideWhenUsed/>
   </w:style>
   <w:style w:type="table" w:default="1" w:styleId="TableNormal">

</xml_diff>

<commit_message>
Some polishing of the Docker slides.
</commit_message>
<xml_diff>
--- a/docker/Docker Cheat Sheet.docx
+++ b/docker/Docker Cheat Sheet.docx
@@ -8,6 +8,25 @@
           <w:rFonts w:ascii="Arial Black" w:hAnsi="Arial Black"/>
           <w:b/>
           <w:sz w:val="32"/>
+          <w:lang w:val="en-US"/>
+        </w:rPr>
+      </w:pPr>
+      <w:r>
+        <w:rPr>
+          <w:rFonts w:ascii="Arial Black" w:hAnsi="Arial Black"/>
+          <w:b/>
+          <w:sz w:val="32"/>
+          <w:lang w:val="en-US"/>
+        </w:rPr>
+        <w:t>Docker Cheat-Sheet</w:t>
+      </w:r>
+    </w:p>
+    <w:p>
+      <w:pPr>
+        <w:rPr>
+          <w:rFonts w:ascii="Arial Black" w:hAnsi="Arial Black"/>
+          <w:b/>
+          <w:sz w:val="24"/>
           <w:lang w:val="en-US"/>
         </w:rPr>
       </w:pPr>
@@ -26,7 +45,7 @@
               <wp:posOffset>3752215</wp:posOffset>
             </wp:positionH>
             <wp:positionV relativeFrom="paragraph">
-              <wp:posOffset>328930</wp:posOffset>
+              <wp:posOffset>-186690</wp:posOffset>
             </wp:positionV>
             <wp:extent cx="2362200" cy="2362200"/>
             <wp:effectExtent l="0" t="0" r="0" b="0"/>
@@ -92,35 +111,6 @@
         <w:rPr>
           <w:rFonts w:ascii="Arial Black" w:hAnsi="Arial Black"/>
           <w:b/>
-          <w:sz w:val="32"/>
-          <w:lang w:val="en-US"/>
-        </w:rPr>
-        <w:t>Docker Cheat-Sheet</w:t>
-      </w:r>
-    </w:p>
-    <w:p>
-      <w:pPr>
-        <w:rPr>
-          <w:rFonts w:ascii="Arial Black" w:hAnsi="Arial Black"/>
-          <w:b/>
-          <w:sz w:val="32"/>
-          <w:lang w:val="en-US"/>
-        </w:rPr>
-      </w:pPr>
-    </w:p>
-    <w:p>
-      <w:pPr>
-        <w:rPr>
-          <w:rFonts w:ascii="Arial Black" w:hAnsi="Arial Black"/>
-          <w:b/>
-          <w:sz w:val="24"/>
-          <w:lang w:val="en-US"/>
-        </w:rPr>
-      </w:pPr>
-      <w:r>
-        <w:rPr>
-          <w:rFonts w:ascii="Arial Black" w:hAnsi="Arial Black"/>
-          <w:b/>
           <w:sz w:val="24"/>
           <w:lang w:val="en-US"/>
         </w:rPr>
@@ -532,10 +522,44 @@
         </w:rPr>
         <w:t xml:space="preserve">docker </w:t>
       </w:r>
+      <w:r>
+        <w:rPr>
+          <w:rFonts w:ascii="Courier New" w:hAnsi="Courier New" w:cs="Courier New"/>
+          <w:sz w:val="20"/>
+          <w:highlight w:val="lightGray"/>
+          <w:lang w:val="en-US"/>
+        </w:rPr>
+        <w:t>container list</w:t>
+      </w:r>
+    </w:p>
+    <w:p>
+      <w:pPr>
+        <w:pStyle w:val="ListParagraph"/>
+        <w:spacing w:before="240" w:after="240"/>
+        <w:ind w:left="567"/>
+        <w:rPr>
+          <w:rFonts w:ascii="Courier New" w:hAnsi="Courier New" w:cs="Courier New"/>
+          <w:i/>
+          <w:sz w:val="20"/>
+          <w:highlight w:val="lightGray"/>
+          <w:lang w:val="en-US"/>
+        </w:rPr>
+      </w:pPr>
+      <w:r>
+        <w:rPr>
+          <w:rFonts w:ascii="Courier New" w:hAnsi="Courier New" w:cs="Courier New"/>
+          <w:i/>
+          <w:sz w:val="20"/>
+          <w:highlight w:val="lightGray"/>
+          <w:lang w:val="en-US"/>
+        </w:rPr>
+        <w:t xml:space="preserve">docker </w:t>
+      </w:r>
       <w:proofErr w:type="spellStart"/>
       <w:r>
         <w:rPr>
           <w:rFonts w:ascii="Courier New" w:hAnsi="Courier New" w:cs="Courier New"/>
+          <w:i/>
           <w:sz w:val="20"/>
           <w:highlight w:val="lightGray"/>
           <w:lang w:val="en-US"/>
@@ -543,6 +567,27 @@
         <w:t>ps</w:t>
       </w:r>
       <w:proofErr w:type="spellEnd"/>
+      <w:r>
+        <w:rPr>
+          <w:rFonts w:ascii="Courier New" w:hAnsi="Courier New" w:cs="Courier New"/>
+          <w:i/>
+          <w:sz w:val="20"/>
+          <w:highlight w:val="lightGray"/>
+          <w:lang w:val="en-US"/>
+        </w:rPr>
+        <w:t xml:space="preserve"> </w:t>
+      </w:r>
+      <w:r>
+        <w:rPr>
+          <w:rFonts w:ascii="Arial" w:hAnsi="Arial" w:cs="Arial"/>
+          <w:b/>
+          <w:i/>
+          <w:sz w:val="20"/>
+          <w:highlight w:val="lightGray"/>
+          <w:lang w:val="en-US"/>
+        </w:rPr>
+        <w:t>(deprecated)</w:t>
+      </w:r>
     </w:p>
     <w:p>
       <w:pPr>
@@ -840,10 +885,53 @@
         </w:rPr>
         <w:t xml:space="preserve">docker </w:t>
       </w:r>
+      <w:r>
+        <w:rPr>
+          <w:rFonts w:ascii="Courier New" w:hAnsi="Courier New" w:cs="Courier New"/>
+          <w:sz w:val="20"/>
+          <w:highlight w:val="lightGray"/>
+          <w:lang w:val="en-US"/>
+        </w:rPr>
+        <w:t xml:space="preserve">container list </w:t>
+      </w:r>
+      <w:r>
+        <w:rPr>
+          <w:rFonts w:ascii="Courier New" w:hAnsi="Courier New" w:cs="Courier New"/>
+          <w:sz w:val="20"/>
+          <w:highlight w:val="lightGray"/>
+          <w:lang w:val="en-US"/>
+        </w:rPr>
+        <w:t>-a</w:t>
+      </w:r>
+    </w:p>
+    <w:p>
+      <w:pPr>
+        <w:pStyle w:val="ListParagraph"/>
+        <w:spacing w:before="240" w:after="240"/>
+        <w:ind w:left="567"/>
+        <w:rPr>
+          <w:rFonts w:ascii="Arial" w:hAnsi="Arial" w:cs="Arial"/>
+          <w:b/>
+          <w:sz w:val="20"/>
+          <w:highlight w:val="lightGray"/>
+          <w:lang w:val="en-US"/>
+        </w:rPr>
+      </w:pPr>
+      <w:r>
+        <w:rPr>
+          <w:rFonts w:ascii="Courier New" w:hAnsi="Courier New" w:cs="Courier New"/>
+          <w:i/>
+          <w:sz w:val="20"/>
+          <w:highlight w:val="lightGray"/>
+          <w:lang w:val="en-US"/>
+        </w:rPr>
+        <w:t xml:space="preserve">docker </w:t>
+      </w:r>
       <w:proofErr w:type="spellStart"/>
       <w:r>
         <w:rPr>
           <w:rFonts w:ascii="Courier New" w:hAnsi="Courier New" w:cs="Courier New"/>
+          <w:i/>
           <w:sz w:val="20"/>
           <w:highlight w:val="lightGray"/>
           <w:lang w:val="en-US"/>
@@ -854,11 +942,31 @@
       <w:r>
         <w:rPr>
           <w:rFonts w:ascii="Courier New" w:hAnsi="Courier New" w:cs="Courier New"/>
+          <w:i/>
           <w:sz w:val="20"/>
           <w:highlight w:val="lightGray"/>
           <w:lang w:val="en-US"/>
         </w:rPr>
         <w:t xml:space="preserve"> -a</w:t>
+      </w:r>
+      <w:r>
+        <w:rPr>
+          <w:rFonts w:ascii="Courier New" w:hAnsi="Courier New" w:cs="Courier New"/>
+          <w:sz w:val="20"/>
+          <w:highlight w:val="lightGray"/>
+          <w:lang w:val="en-US"/>
+        </w:rPr>
+        <w:t xml:space="preserve"> </w:t>
+      </w:r>
+      <w:r>
+        <w:rPr>
+          <w:rFonts w:ascii="Arial" w:hAnsi="Arial" w:cs="Arial"/>
+          <w:b/>
+          <w:sz w:val="20"/>
+          <w:highlight w:val="lightGray"/>
+          <w:lang w:val="en-US"/>
+        </w:rPr>
+        <w:t>(deprecated)</w:t>
       </w:r>
     </w:p>
     <w:p>
@@ -980,21 +1088,455 @@
           <w:highlight w:val="lightGray"/>
           <w:lang w:val="en-US"/>
         </w:rPr>
-        <w:t>docker inspect &lt;container ID or name&gt;</w:t>
-      </w:r>
-    </w:p>
-    <w:p>
-      <w:pPr>
-        <w:pStyle w:val="ListParagraph"/>
-        <w:spacing w:before="240" w:after="240"/>
-        <w:ind w:left="567"/>
-        <w:rPr>
-          <w:rFonts w:ascii="Courier New" w:hAnsi="Courier New" w:cs="Courier New"/>
-          <w:sz w:val="20"/>
-          <w:highlight w:val="lightGray"/>
-          <w:lang w:val="en-US"/>
-        </w:rPr>
-      </w:pPr>
+        <w:t xml:space="preserve">docker </w:t>
+      </w:r>
+      <w:r>
+        <w:rPr>
+          <w:rFonts w:ascii="Courier New" w:hAnsi="Courier New" w:cs="Courier New"/>
+          <w:sz w:val="20"/>
+          <w:highlight w:val="lightGray"/>
+          <w:lang w:val="en-US"/>
+        </w:rPr>
+        <w:t xml:space="preserve">container </w:t>
+      </w:r>
+      <w:r>
+        <w:rPr>
+          <w:rFonts w:ascii="Courier New" w:hAnsi="Courier New" w:cs="Courier New"/>
+          <w:sz w:val="20"/>
+          <w:highlight w:val="lightGray"/>
+          <w:lang w:val="en-US"/>
+        </w:rPr>
+        <w:t>inspect &lt;container ID or name&gt;</w:t>
+      </w:r>
+    </w:p>
+    <w:p>
+      <w:pPr>
+        <w:pStyle w:val="ListParagraph"/>
+        <w:spacing w:before="240" w:after="240"/>
+        <w:ind w:left="567"/>
+        <w:rPr>
+          <w:rFonts w:ascii="Courier New" w:hAnsi="Courier New" w:cs="Courier New"/>
+          <w:sz w:val="20"/>
+          <w:highlight w:val="lightGray"/>
+          <w:lang w:val="en-US"/>
+        </w:rPr>
+      </w:pPr>
+    </w:p>
+    <w:p>
+      <w:pPr>
+        <w:rPr>
+          <w:rFonts w:ascii="Arial Black" w:hAnsi="Arial Black"/>
+          <w:b/>
+          <w:sz w:val="24"/>
+          <w:lang w:val="en-US"/>
+        </w:rPr>
+      </w:pPr>
+      <w:r>
+        <w:rPr>
+          <w:rFonts w:ascii="Arial Black" w:hAnsi="Arial Black"/>
+          <w:b/>
+          <w:sz w:val="24"/>
+          <w:lang w:val="en-US"/>
+        </w:rPr>
+        <w:t>Ports and volumes</w:t>
+      </w:r>
+    </w:p>
+    <w:p>
+      <w:pPr>
+        <w:pStyle w:val="ListParagraph"/>
+        <w:numPr>
+          <w:ilvl w:val="0"/>
+          <w:numId w:val="1"/>
+        </w:numPr>
+        <w:spacing w:before="240" w:after="240"/>
+        <w:ind w:left="567"/>
+        <w:rPr>
+          <w:sz w:val="20"/>
+          <w:lang w:val="en-US"/>
+        </w:rPr>
+      </w:pPr>
+      <w:r>
+        <w:rPr>
+          <w:sz w:val="20"/>
+          <w:lang w:val="en-US"/>
+        </w:rPr>
+        <w:t>Forward a source port from your container to a destination port on your Docker host</w:t>
+      </w:r>
+    </w:p>
+    <w:p>
+      <w:pPr>
+        <w:pStyle w:val="ListParagraph"/>
+        <w:spacing w:before="240" w:after="240"/>
+        <w:ind w:left="567"/>
+        <w:rPr>
+          <w:rFonts w:ascii="Courier New" w:hAnsi="Courier New" w:cs="Courier New"/>
+          <w:sz w:val="20"/>
+          <w:highlight w:val="lightGray"/>
+          <w:lang w:val="en-US"/>
+        </w:rPr>
+      </w:pPr>
+      <w:r>
+        <w:rPr>
+          <w:rFonts w:ascii="Courier New" w:hAnsi="Courier New" w:cs="Courier New"/>
+          <w:sz w:val="20"/>
+          <w:highlight w:val="lightGray"/>
+          <w:lang w:val="en-US"/>
+        </w:rPr>
+        <w:t xml:space="preserve">docker run </w:t>
+      </w:r>
+      <w:r>
+        <w:rPr>
+          <w:rFonts w:ascii="Courier New" w:hAnsi="Courier New" w:cs="Courier New"/>
+          <w:sz w:val="20"/>
+          <w:highlight w:val="lightGray"/>
+          <w:lang w:val="en-US"/>
+        </w:rPr>
+        <w:t xml:space="preserve">-p &lt;source port&gt;:&lt;destination port&gt; </w:t>
+      </w:r>
+      <w:r>
+        <w:rPr>
+          <w:rFonts w:ascii="Courier New" w:hAnsi="Courier New" w:cs="Courier New"/>
+          <w:sz w:val="20"/>
+          <w:highlight w:val="lightGray"/>
+          <w:lang w:val="en-US"/>
+        </w:rPr>
+        <w:t>&lt;image name&gt;</w:t>
+      </w:r>
+    </w:p>
+    <w:p>
+      <w:pPr>
+        <w:pStyle w:val="ListParagraph"/>
+        <w:spacing w:before="240" w:after="240"/>
+        <w:ind w:left="567"/>
+        <w:rPr>
+          <w:rFonts w:ascii="Courier New" w:hAnsi="Courier New" w:cs="Courier New"/>
+          <w:sz w:val="20"/>
+          <w:highlight w:val="lightGray"/>
+          <w:lang w:val="en-US"/>
+        </w:rPr>
+      </w:pPr>
+    </w:p>
+    <w:p>
+      <w:pPr>
+        <w:pStyle w:val="ListParagraph"/>
+        <w:numPr>
+          <w:ilvl w:val="0"/>
+          <w:numId w:val="1"/>
+        </w:numPr>
+        <w:spacing w:before="240" w:after="240"/>
+        <w:ind w:left="567"/>
+        <w:rPr>
+          <w:sz w:val="20"/>
+          <w:lang w:val="en-US"/>
+        </w:rPr>
+      </w:pPr>
+      <w:r>
+        <w:rPr>
+          <w:sz w:val="20"/>
+          <w:lang w:val="en-US"/>
+        </w:rPr>
+        <w:t>Automatically forward all exposed ports from a container to destination ports picked by Docker</w:t>
+      </w:r>
+    </w:p>
+    <w:p>
+      <w:pPr>
+        <w:pStyle w:val="ListParagraph"/>
+        <w:spacing w:before="240" w:after="240"/>
+        <w:ind w:left="567"/>
+        <w:rPr>
+          <w:rFonts w:ascii="Courier New" w:hAnsi="Courier New" w:cs="Courier New"/>
+          <w:sz w:val="20"/>
+          <w:highlight w:val="lightGray"/>
+          <w:lang w:val="en-US"/>
+        </w:rPr>
+      </w:pPr>
+      <w:r>
+        <w:rPr>
+          <w:rFonts w:ascii="Courier New" w:hAnsi="Courier New" w:cs="Courier New"/>
+          <w:sz w:val="20"/>
+          <w:highlight w:val="lightGray"/>
+          <w:lang w:val="en-US"/>
+        </w:rPr>
+        <w:t xml:space="preserve">docker run </w:t>
+      </w:r>
+      <w:r>
+        <w:rPr>
+          <w:rFonts w:ascii="Courier New" w:hAnsi="Courier New" w:cs="Courier New"/>
+          <w:sz w:val="20"/>
+          <w:highlight w:val="lightGray"/>
+          <w:lang w:val="en-US"/>
+        </w:rPr>
+        <w:t>-</w:t>
+      </w:r>
+      <w:r>
+        <w:rPr>
+          <w:rFonts w:ascii="Courier New" w:hAnsi="Courier New" w:cs="Courier New"/>
+          <w:sz w:val="20"/>
+          <w:highlight w:val="lightGray"/>
+          <w:lang w:val="en-US"/>
+        </w:rPr>
+        <w:t>P</w:t>
+      </w:r>
+      <w:r>
+        <w:rPr>
+          <w:rFonts w:ascii="Courier New" w:hAnsi="Courier New" w:cs="Courier New"/>
+          <w:sz w:val="20"/>
+          <w:highlight w:val="lightGray"/>
+          <w:lang w:val="en-US"/>
+        </w:rPr>
+        <w:t xml:space="preserve"> </w:t>
+      </w:r>
+      <w:r>
+        <w:rPr>
+          <w:rFonts w:ascii="Courier New" w:hAnsi="Courier New" w:cs="Courier New"/>
+          <w:sz w:val="20"/>
+          <w:highlight w:val="lightGray"/>
+          <w:lang w:val="en-US"/>
+        </w:rPr>
+        <w:t>&lt;image name&gt;</w:t>
+      </w:r>
+    </w:p>
+    <w:p>
+      <w:pPr>
+        <w:pStyle w:val="ListParagraph"/>
+        <w:spacing w:before="240" w:after="240"/>
+        <w:ind w:left="567"/>
+        <w:rPr>
+          <w:rFonts w:ascii="Courier New" w:hAnsi="Courier New" w:cs="Courier New"/>
+          <w:sz w:val="20"/>
+          <w:highlight w:val="lightGray"/>
+          <w:lang w:val="en-US"/>
+        </w:rPr>
+      </w:pPr>
+    </w:p>
+    <w:p>
+      <w:pPr>
+        <w:pStyle w:val="ListParagraph"/>
+        <w:numPr>
+          <w:ilvl w:val="0"/>
+          <w:numId w:val="1"/>
+        </w:numPr>
+        <w:spacing w:before="240" w:after="240"/>
+        <w:ind w:left="567"/>
+        <w:rPr>
+          <w:sz w:val="20"/>
+          <w:lang w:val="en-US"/>
+        </w:rPr>
+      </w:pPr>
+      <w:r>
+        <w:rPr>
+          <w:sz w:val="20"/>
+          <w:lang w:val="en-US"/>
+        </w:rPr>
+        <w:t>Bind mount a source directory (MUST be an absolute path) on your host to a target path in a container</w:t>
+      </w:r>
+    </w:p>
+    <w:p>
+      <w:pPr>
+        <w:pStyle w:val="ListParagraph"/>
+        <w:spacing w:before="240" w:after="240"/>
+        <w:ind w:left="567"/>
+        <w:rPr>
+          <w:rFonts w:ascii="Courier New" w:hAnsi="Courier New" w:cs="Courier New"/>
+          <w:sz w:val="20"/>
+          <w:highlight w:val="lightGray"/>
+          <w:lang w:val="en-US"/>
+        </w:rPr>
+      </w:pPr>
+      <w:r>
+        <w:rPr>
+          <w:rFonts w:ascii="Courier New" w:hAnsi="Courier New" w:cs="Courier New"/>
+          <w:sz w:val="20"/>
+          <w:highlight w:val="lightGray"/>
+          <w:lang w:val="en-US"/>
+        </w:rPr>
+        <w:t xml:space="preserve">docker run </w:t>
+      </w:r>
+      <w:r>
+        <w:rPr>
+          <w:rFonts w:ascii="Courier New" w:hAnsi="Courier New" w:cs="Courier New"/>
+          <w:sz w:val="20"/>
+          <w:highlight w:val="lightGray"/>
+          <w:lang w:val="en-US"/>
+        </w:rPr>
+        <w:t>-</w:t>
+      </w:r>
+      <w:r>
+        <w:rPr>
+          <w:rFonts w:ascii="Courier New" w:hAnsi="Courier New" w:cs="Courier New"/>
+          <w:sz w:val="20"/>
+          <w:highlight w:val="lightGray"/>
+          <w:lang w:val="en-US"/>
+        </w:rPr>
+        <w:t>v</w:t>
+      </w:r>
+      <w:r>
+        <w:rPr>
+          <w:rFonts w:ascii="Courier New" w:hAnsi="Courier New" w:cs="Courier New"/>
+          <w:sz w:val="20"/>
+          <w:highlight w:val="lightGray"/>
+          <w:lang w:val="en-US"/>
+        </w:rPr>
+        <w:t xml:space="preserve"> &lt;source </w:t>
+      </w:r>
+      <w:proofErr w:type="spellStart"/>
+      <w:r>
+        <w:rPr>
+          <w:rFonts w:ascii="Courier New" w:hAnsi="Courier New" w:cs="Courier New"/>
+          <w:sz w:val="20"/>
+          <w:highlight w:val="lightGray"/>
+          <w:lang w:val="en-US"/>
+        </w:rPr>
+        <w:t>dir</w:t>
+      </w:r>
+      <w:proofErr w:type="spellEnd"/>
+      <w:r>
+        <w:rPr>
+          <w:rFonts w:ascii="Courier New" w:hAnsi="Courier New" w:cs="Courier New"/>
+          <w:sz w:val="20"/>
+          <w:highlight w:val="lightGray"/>
+          <w:lang w:val="en-US"/>
+        </w:rPr>
+        <w:t>&gt;:&lt;</w:t>
+      </w:r>
+      <w:r>
+        <w:rPr>
+          <w:rFonts w:ascii="Courier New" w:hAnsi="Courier New" w:cs="Courier New"/>
+          <w:sz w:val="20"/>
+          <w:highlight w:val="lightGray"/>
+          <w:lang w:val="en-US"/>
+        </w:rPr>
+        <w:t>target path</w:t>
+      </w:r>
+      <w:r>
+        <w:rPr>
+          <w:rFonts w:ascii="Courier New" w:hAnsi="Courier New" w:cs="Courier New"/>
+          <w:sz w:val="20"/>
+          <w:highlight w:val="lightGray"/>
+          <w:lang w:val="en-US"/>
+        </w:rPr>
+        <w:t xml:space="preserve">&gt; </w:t>
+      </w:r>
+      <w:r>
+        <w:rPr>
+          <w:rFonts w:ascii="Courier New" w:hAnsi="Courier New" w:cs="Courier New"/>
+          <w:sz w:val="20"/>
+          <w:highlight w:val="lightGray"/>
+          <w:lang w:val="en-US"/>
+        </w:rPr>
+        <w:t>&lt;image name&gt;</w:t>
+      </w:r>
+    </w:p>
+    <w:p>
+      <w:pPr>
+        <w:pStyle w:val="ListParagraph"/>
+        <w:spacing w:before="240" w:after="240"/>
+        <w:ind w:left="567"/>
+        <w:rPr>
+          <w:rFonts w:ascii="Courier New" w:hAnsi="Courier New" w:cs="Courier New"/>
+          <w:sz w:val="20"/>
+          <w:highlight w:val="lightGray"/>
+          <w:lang w:val="en-US"/>
+        </w:rPr>
+      </w:pPr>
+    </w:p>
+    <w:p>
+      <w:pPr>
+        <w:pStyle w:val="ListParagraph"/>
+        <w:numPr>
+          <w:ilvl w:val="0"/>
+          <w:numId w:val="1"/>
+        </w:numPr>
+        <w:spacing w:before="240" w:after="240"/>
+        <w:ind w:left="567"/>
+        <w:rPr>
+          <w:sz w:val="20"/>
+          <w:lang w:val="en-US"/>
+        </w:rPr>
+      </w:pPr>
+      <w:r>
+        <w:rPr>
+          <w:sz w:val="20"/>
+          <w:lang w:val="en-US"/>
+        </w:rPr>
+        <w:t>Attach a named volume (MUST NOT be an absolute path) to a target path in your container</w:t>
+      </w:r>
+    </w:p>
+    <w:p>
+      <w:pPr>
+        <w:pStyle w:val="ListParagraph"/>
+        <w:spacing w:before="240" w:after="240"/>
+        <w:ind w:left="567"/>
+        <w:rPr>
+          <w:rFonts w:ascii="Courier New" w:hAnsi="Courier New" w:cs="Courier New"/>
+          <w:sz w:val="20"/>
+          <w:highlight w:val="lightGray"/>
+          <w:lang w:val="en-US"/>
+        </w:rPr>
+      </w:pPr>
+      <w:r>
+        <w:rPr>
+          <w:rFonts w:ascii="Courier New" w:hAnsi="Courier New" w:cs="Courier New"/>
+          <w:sz w:val="20"/>
+          <w:highlight w:val="lightGray"/>
+          <w:lang w:val="en-US"/>
+        </w:rPr>
+        <w:t xml:space="preserve">docker run </w:t>
+      </w:r>
+      <w:r>
+        <w:rPr>
+          <w:rFonts w:ascii="Courier New" w:hAnsi="Courier New" w:cs="Courier New"/>
+          <w:sz w:val="20"/>
+          <w:highlight w:val="lightGray"/>
+          <w:lang w:val="en-US"/>
+        </w:rPr>
+        <w:t>-</w:t>
+      </w:r>
+      <w:r>
+        <w:rPr>
+          <w:rFonts w:ascii="Courier New" w:hAnsi="Courier New" w:cs="Courier New"/>
+          <w:sz w:val="20"/>
+          <w:highlight w:val="lightGray"/>
+          <w:lang w:val="en-US"/>
+        </w:rPr>
+        <w:t>v</w:t>
+      </w:r>
+      <w:r>
+        <w:rPr>
+          <w:rFonts w:ascii="Courier New" w:hAnsi="Courier New" w:cs="Courier New"/>
+          <w:sz w:val="20"/>
+          <w:highlight w:val="lightGray"/>
+          <w:lang w:val="en-US"/>
+        </w:rPr>
+        <w:t xml:space="preserve"> &lt;</w:t>
+      </w:r>
+      <w:r>
+        <w:rPr>
+          <w:rFonts w:ascii="Courier New" w:hAnsi="Courier New" w:cs="Courier New"/>
+          <w:sz w:val="20"/>
+          <w:highlight w:val="lightGray"/>
+          <w:lang w:val="en-US"/>
+        </w:rPr>
+        <w:t>named volume</w:t>
+      </w:r>
+      <w:r>
+        <w:rPr>
+          <w:rFonts w:ascii="Courier New" w:hAnsi="Courier New" w:cs="Courier New"/>
+          <w:sz w:val="20"/>
+          <w:highlight w:val="lightGray"/>
+          <w:lang w:val="en-US"/>
+        </w:rPr>
+        <w:t xml:space="preserve">&gt;:&lt;destination port&gt; </w:t>
+      </w:r>
+      <w:r>
+        <w:rPr>
+          <w:rFonts w:ascii="Courier New" w:hAnsi="Courier New" w:cs="Courier New"/>
+          <w:sz w:val="20"/>
+          <w:highlight w:val="lightGray"/>
+          <w:lang w:val="en-US"/>
+        </w:rPr>
+        <w:t>&lt;image name&gt;</w:t>
+      </w:r>
     </w:p>
     <w:p>
       <w:pPr>
@@ -1116,19 +1658,6 @@
           </wp:anchor>
         </w:drawing>
       </w:r>
-    </w:p>
-    <w:p>
-      <w:pPr>
-        <w:tabs>
-          <w:tab w:val="left" w:pos="6750"/>
-        </w:tabs>
-        <w:rPr>
-          <w:rFonts w:ascii="Arial Black" w:hAnsi="Arial Black"/>
-          <w:b/>
-          <w:sz w:val="24"/>
-          <w:lang w:val="en-US"/>
-        </w:rPr>
-      </w:pPr>
       <w:r>
         <w:rPr>
           <w:rFonts w:ascii="Arial Black" w:hAnsi="Arial Black"/>
@@ -1236,12 +1765,98 @@
           <w:rFonts w:ascii="Courier New" w:hAnsi="Courier New" w:cs="Courier New"/>
           <w:sz w:val="20"/>
           <w:highlight w:val="lightGray"/>
-          <w:lang w:val="en-US"/>
-        </w:rPr>
-      </w:pPr>
-      <w:r>
-        <w:rPr>
-          <w:rFonts w:ascii="Courier New" w:hAnsi="Courier New" w:cs="Courier New"/>
+        </w:rPr>
+      </w:pPr>
+      <w:proofErr w:type="spellStart"/>
+      <w:r>
+        <w:rPr>
+          <w:rFonts w:ascii="Courier New" w:hAnsi="Courier New" w:cs="Courier New"/>
+          <w:sz w:val="20"/>
+          <w:highlight w:val="lightGray"/>
+        </w:rPr>
+        <w:t>docker</w:t>
+      </w:r>
+      <w:proofErr w:type="spellEnd"/>
+      <w:r>
+        <w:rPr>
+          <w:rFonts w:ascii="Courier New" w:hAnsi="Courier New" w:cs="Courier New"/>
+          <w:sz w:val="20"/>
+          <w:highlight w:val="lightGray"/>
+        </w:rPr>
+        <w:t xml:space="preserve"> </w:t>
+      </w:r>
+      <w:proofErr w:type="spellStart"/>
+      <w:r>
+        <w:rPr>
+          <w:rFonts w:ascii="Courier New" w:hAnsi="Courier New" w:cs="Courier New"/>
+          <w:sz w:val="20"/>
+          <w:highlight w:val="lightGray"/>
+        </w:rPr>
+        <w:t>image</w:t>
+      </w:r>
+      <w:proofErr w:type="spellEnd"/>
+      <w:r>
+        <w:rPr>
+          <w:rFonts w:ascii="Courier New" w:hAnsi="Courier New" w:cs="Courier New"/>
+          <w:sz w:val="20"/>
+          <w:highlight w:val="lightGray"/>
+        </w:rPr>
+        <w:t xml:space="preserve"> </w:t>
+      </w:r>
+      <w:proofErr w:type="spellStart"/>
+      <w:r>
+        <w:rPr>
+          <w:rFonts w:ascii="Courier New" w:hAnsi="Courier New" w:cs="Courier New"/>
+          <w:sz w:val="20"/>
+          <w:highlight w:val="lightGray"/>
+        </w:rPr>
+        <w:t>rm</w:t>
+      </w:r>
+      <w:proofErr w:type="spellEnd"/>
+      <w:r>
+        <w:rPr>
+          <w:rFonts w:ascii="Courier New" w:hAnsi="Courier New" w:cs="Courier New"/>
+          <w:sz w:val="20"/>
+          <w:highlight w:val="lightGray"/>
+        </w:rPr>
+        <w:t xml:space="preserve"> &lt;</w:t>
+      </w:r>
+      <w:proofErr w:type="spellStart"/>
+      <w:r>
+        <w:rPr>
+          <w:rFonts w:ascii="Courier New" w:hAnsi="Courier New" w:cs="Courier New"/>
+          <w:sz w:val="20"/>
+          <w:highlight w:val="lightGray"/>
+        </w:rPr>
+        <w:t>image</w:t>
+      </w:r>
+      <w:proofErr w:type="spellEnd"/>
+      <w:r>
+        <w:rPr>
+          <w:rFonts w:ascii="Courier New" w:hAnsi="Courier New" w:cs="Courier New"/>
+          <w:sz w:val="20"/>
+          <w:highlight w:val="lightGray"/>
+        </w:rPr>
+        <w:t xml:space="preserve"> ID&gt;</w:t>
+      </w:r>
+    </w:p>
+    <w:p>
+      <w:pPr>
+        <w:pStyle w:val="ListParagraph"/>
+        <w:spacing w:before="240" w:after="240"/>
+        <w:ind w:left="567"/>
+        <w:rPr>
+          <w:rFonts w:ascii="Arial" w:hAnsi="Arial" w:cs="Arial"/>
+          <w:b/>
+          <w:sz w:val="20"/>
+          <w:highlight w:val="lightGray"/>
+          <w:lang w:val="en-US"/>
+        </w:rPr>
+      </w:pPr>
+      <w:r>
+        <w:rPr>
+          <w:rFonts w:ascii="Courier New" w:hAnsi="Courier New" w:cs="Courier New"/>
+          <w:i/>
           <w:sz w:val="20"/>
           <w:highlight w:val="lightGray"/>
           <w:lang w:val="en-US"/>
@@ -1252,6 +1867,7 @@
       <w:r>
         <w:rPr>
           <w:rFonts w:ascii="Courier New" w:hAnsi="Courier New" w:cs="Courier New"/>
+          <w:i/>
           <w:sz w:val="20"/>
           <w:highlight w:val="lightGray"/>
           <w:lang w:val="en-US"/>
@@ -1262,11 +1878,31 @@
       <w:r>
         <w:rPr>
           <w:rFonts w:ascii="Courier New" w:hAnsi="Courier New" w:cs="Courier New"/>
+          <w:i/>
           <w:sz w:val="20"/>
           <w:highlight w:val="lightGray"/>
           <w:lang w:val="en-US"/>
         </w:rPr>
         <w:t xml:space="preserve"> &lt;image ID&gt;</w:t>
+      </w:r>
+      <w:r>
+        <w:rPr>
+          <w:rFonts w:ascii="Courier New" w:hAnsi="Courier New" w:cs="Courier New"/>
+          <w:sz w:val="20"/>
+          <w:highlight w:val="lightGray"/>
+          <w:lang w:val="en-US"/>
+        </w:rPr>
+        <w:t xml:space="preserve"> </w:t>
+      </w:r>
+      <w:r>
+        <w:rPr>
+          <w:rFonts w:ascii="Arial" w:hAnsi="Arial" w:cs="Arial"/>
+          <w:b/>
+          <w:sz w:val="20"/>
+          <w:highlight w:val="lightGray"/>
+          <w:lang w:val="en-US"/>
+        </w:rPr>
+        <w:t>(deprecated)</w:t>
       </w:r>
     </w:p>
     <w:p>
@@ -1323,7 +1959,50 @@
           <w:highlight w:val="lightGray"/>
           <w:lang w:val="en-US"/>
         </w:rPr>
+        <w:t>docker image list</w:t>
+      </w:r>
+    </w:p>
+    <w:p>
+      <w:pPr>
+        <w:pStyle w:val="ListParagraph"/>
+        <w:spacing w:before="240" w:after="240"/>
+        <w:ind w:left="567"/>
+        <w:rPr>
+          <w:rFonts w:ascii="Arial" w:hAnsi="Arial" w:cs="Arial"/>
+          <w:b/>
+          <w:sz w:val="20"/>
+          <w:highlight w:val="lightGray"/>
+          <w:lang w:val="en-US"/>
+        </w:rPr>
+      </w:pPr>
+      <w:r>
+        <w:rPr>
+          <w:rFonts w:ascii="Courier New" w:hAnsi="Courier New" w:cs="Courier New"/>
+          <w:i/>
+          <w:sz w:val="20"/>
+          <w:highlight w:val="lightGray"/>
+          <w:lang w:val="en-US"/>
+        </w:rPr>
         <w:t>docker images</w:t>
+      </w:r>
+      <w:r>
+        <w:rPr>
+          <w:rFonts w:ascii="Courier New" w:hAnsi="Courier New" w:cs="Courier New"/>
+          <w:sz w:val="20"/>
+          <w:highlight w:val="lightGray"/>
+          <w:lang w:val="en-US"/>
+        </w:rPr>
+        <w:t xml:space="preserve"> </w:t>
+      </w:r>
+      <w:r>
+        <w:rPr>
+          <w:rFonts w:ascii="Arial" w:hAnsi="Arial" w:cs="Arial"/>
+          <w:b/>
+          <w:sz w:val="20"/>
+          <w:highlight w:val="lightGray"/>
+          <w:lang w:val="en-US"/>
+        </w:rPr>
+        <w:t>(deprecated)</w:t>
       </w:r>
     </w:p>
     <w:p>
@@ -1435,7 +2114,27 @@
           <w:highlight w:val="lightGray"/>
           <w:lang w:val="en-US"/>
         </w:rPr>
-        <w:t>docker history &lt;image ID or tag&gt;</w:t>
+        <w:t xml:space="preserve">docker </w:t>
+      </w:r>
+      <w:r>
+        <w:rPr>
+          <w:rFonts w:ascii="Courier New" w:hAnsi="Courier New" w:cs="Courier New"/>
+          <w:sz w:val="20"/>
+          <w:highlight w:val="lightGray"/>
+          <w:lang w:val="en-US"/>
+        </w:rPr>
+        <w:t xml:space="preserve">image </w:t>
+      </w:r>
+      <w:bookmarkStart w:id="0" w:name="_GoBack"/>
+      <w:bookmarkEnd w:id="0"/>
+      <w:r>
+        <w:rPr>
+          <w:rFonts w:ascii="Courier New" w:hAnsi="Courier New" w:cs="Courier New"/>
+          <w:sz w:val="20"/>
+          <w:highlight w:val="lightGray"/>
+          <w:lang w:val="en-US"/>
+        </w:rPr>
+        <w:t>history &lt;image ID or tag&gt;</w:t>
       </w:r>
     </w:p>
     <w:p>
@@ -1660,8 +2359,8 @@
                 <wp:positionV relativeFrom="paragraph">
                   <wp:posOffset>6350</wp:posOffset>
                 </wp:positionV>
-                <wp:extent cx="5600700" cy="638175"/>
-                <wp:effectExtent l="0" t="0" r="19050" b="28575"/>
+                <wp:extent cx="5600700" cy="762000"/>
+                <wp:effectExtent l="0" t="0" r="19050" b="19050"/>
                 <wp:wrapNone/>
                 <wp:docPr id="5" name="Rectangle: Rounded Corners 5"/>
                 <wp:cNvGraphicFramePr/>
@@ -1672,7 +2371,7 @@
                       <wps:spPr>
                         <a:xfrm>
                           <a:off x="0" y="0"/>
-                          <a:ext cx="5600700" cy="638175"/>
+                          <a:ext cx="5600700" cy="762000"/>
                         </a:xfrm>
                         <a:prstGeom prst="roundRect">
                           <a:avLst/>
@@ -1723,20 +2422,10 @@
                           </w:p>
                           <w:p>
                             <w:pPr>
-                              <w:spacing w:after="0"/>
+                              <w:spacing w:before="120" w:after="0"/>
                               <w:rPr>
-                                <w:rFonts w:ascii="Arial" w:hAnsi="Arial" w:cs="Arial"/>
-                                <w:b/>
+                                <w:rFonts w:ascii="Courier New" w:hAnsi="Courier New" w:cs="Courier New"/>
                                 <w:sz w:val="20"/>
-                                <w:u w:val="single"/>
-                                <w:lang w:val="en-US"/>
-                              </w:rPr>
-                            </w:pPr>
-                          </w:p>
-                          <w:p>
-                            <w:pPr>
-                              <w:spacing w:after="0"/>
-                              <w:rPr>
                                 <w:lang w:val="en-US"/>
                               </w:rPr>
                             </w:pPr>
@@ -1775,6 +2464,7 @@
                               <w:t xml:space="preserve"> </w:t>
                             </w:r>
                             <w:proofErr w:type="spellStart"/>
+                            <w:proofErr w:type="gramStart"/>
                             <w:r>
                               <w:rPr>
                                 <w:rFonts w:ascii="Courier New" w:hAnsi="Courier New" w:cs="Courier New"/>
@@ -1783,7 +2473,16 @@
                               </w:rPr>
                               <w:t>myregistryhost</w:t>
                             </w:r>
+                            <w:r>
+                              <w:rPr>
+                                <w:rFonts w:ascii="Courier New" w:hAnsi="Courier New" w:cs="Courier New"/>
+                                <w:sz w:val="20"/>
+                                <w:lang w:val="en-US"/>
+                              </w:rPr>
+                              <w:t>:port</w:t>
+                            </w:r>
                             <w:proofErr w:type="spellEnd"/>
+                            <w:proofErr w:type="gramEnd"/>
                             <w:r>
                               <w:rPr>
                                 <w:rFonts w:ascii="Courier New" w:hAnsi="Courier New" w:cs="Courier New"/>
@@ -1791,6 +2490,46 @@
                                 <w:lang w:val="en-US"/>
                               </w:rPr>
                               <w:t>/repository/myimage:release1.0</w:t>
+                            </w:r>
+                          </w:p>
+                          <w:p>
+                            <w:pPr>
+                              <w:spacing w:before="120" w:after="0"/>
+                              <w:rPr>
+                                <w:rFonts w:ascii="Arial" w:hAnsi="Arial" w:cs="Arial"/>
+                                <w:i/>
+                                <w:sz w:val="18"/>
+                                <w:lang w:val="en-US"/>
+                              </w:rPr>
+                            </w:pPr>
+                            <w:r>
+                              <w:rPr>
+                                <w:rFonts w:ascii="Arial" w:hAnsi="Arial" w:cs="Arial"/>
+                                <w:i/>
+                                <w:sz w:val="16"/>
+                                <w:lang w:val="en-US"/>
+                              </w:rPr>
+                              <w:t xml:space="preserve">port is optional on most registry but might be relevant (e.g. in </w:t>
+                            </w:r>
+                            <w:proofErr w:type="spellStart"/>
+                            <w:r>
+                              <w:rPr>
+                                <w:rFonts w:ascii="Arial" w:hAnsi="Arial" w:cs="Arial"/>
+                                <w:i/>
+                                <w:sz w:val="16"/>
+                                <w:lang w:val="en-US"/>
+                              </w:rPr>
+                              <w:t>Artifactory</w:t>
+                            </w:r>
+                            <w:proofErr w:type="spellEnd"/>
+                            <w:r>
+                              <w:rPr>
+                                <w:rFonts w:ascii="Arial" w:hAnsi="Arial" w:cs="Arial"/>
+                                <w:i/>
+                                <w:sz w:val="16"/>
+                                <w:lang w:val="en-US"/>
+                              </w:rPr>
+                              <w:t>)</w:t>
                             </w:r>
                           </w:p>
                         </w:txbxContent>
@@ -1815,7 +2554,7 @@
           </mc:Choice>
           <mc:Fallback>
             <w:pict>
-              <v:roundrect id="Rectangle: Rounded Corners 5" o:spid="_x0000_s1027" style="position:absolute;left:0;text-align:left;margin-left:23.2pt;margin-top:.5pt;width:441pt;height:50.25pt;z-index:251662336;visibility:visible;mso-wrap-style:square;mso-width-percent:0;mso-height-percent:0;mso-wrap-distance-left:9pt;mso-wrap-distance-top:0;mso-wrap-distance-right:9pt;mso-wrap-distance-bottom:0;mso-position-horizontal:absolute;mso-position-horizontal-relative:text;mso-position-vertical:absolute;mso-position-vertical-relative:text;mso-width-percent:0;mso-height-percent:0;mso-width-relative:margin;mso-height-relative:margin;v-text-anchor:middle" arcsize="10923f" o:gfxdata="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" fillcolor="#f2f2f2 [3052]" strokecolor="black [3200]" strokeweight="1pt">
+              <v:roundrect id="Rectangle: Rounded Corners 5" o:spid="_x0000_s1027" style="position:absolute;left:0;text-align:left;margin-left:23.2pt;margin-top:.5pt;width:441pt;height:60pt;z-index:251662336;visibility:visible;mso-wrap-style:square;mso-width-percent:0;mso-height-percent:0;mso-wrap-distance-left:9pt;mso-wrap-distance-top:0;mso-wrap-distance-right:9pt;mso-wrap-distance-bottom:0;mso-position-horizontal:absolute;mso-position-horizontal-relative:text;mso-position-vertical:absolute;mso-position-vertical-relative:text;mso-width-percent:0;mso-height-percent:0;mso-width-relative:margin;mso-height-relative:margin;v-text-anchor:middle" arcsize="10923f" o:gfxdata="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" fillcolor="#f2f2f2 [3052]" strokecolor="black [3200]" strokeweight="1pt">
                 <v:stroke joinstyle="miter"/>
                 <v:textbox>
                   <w:txbxContent>
@@ -1843,20 +2582,10 @@
                     </w:p>
                     <w:p>
                       <w:pPr>
-                        <w:spacing w:after="0"/>
+                        <w:spacing w:before="120" w:after="0"/>
                         <w:rPr>
-                          <w:rFonts w:ascii="Arial" w:hAnsi="Arial" w:cs="Arial"/>
-                          <w:b/>
+                          <w:rFonts w:ascii="Courier New" w:hAnsi="Courier New" w:cs="Courier New"/>
                           <w:sz w:val="20"/>
-                          <w:u w:val="single"/>
-                          <w:lang w:val="en-US"/>
-                        </w:rPr>
-                      </w:pPr>
-                    </w:p>
-                    <w:p>
-                      <w:pPr>
-                        <w:spacing w:after="0"/>
-                        <w:rPr>
                           <w:lang w:val="en-US"/>
                         </w:rPr>
                       </w:pPr>
@@ -1895,6 +2624,7 @@
                         <w:t xml:space="preserve"> </w:t>
                       </w:r>
                       <w:proofErr w:type="spellStart"/>
+                      <w:proofErr w:type="gramStart"/>
                       <w:r>
                         <w:rPr>
                           <w:rFonts w:ascii="Courier New" w:hAnsi="Courier New" w:cs="Courier New"/>
@@ -1903,7 +2633,16 @@
                         </w:rPr>
                         <w:t>myregistryhost</w:t>
                       </w:r>
+                      <w:r>
+                        <w:rPr>
+                          <w:rFonts w:ascii="Courier New" w:hAnsi="Courier New" w:cs="Courier New"/>
+                          <w:sz w:val="20"/>
+                          <w:lang w:val="en-US"/>
+                        </w:rPr>
+                        <w:t>:port</w:t>
+                      </w:r>
                       <w:proofErr w:type="spellEnd"/>
+                      <w:proofErr w:type="gramEnd"/>
                       <w:r>
                         <w:rPr>
                           <w:rFonts w:ascii="Courier New" w:hAnsi="Courier New" w:cs="Courier New"/>
@@ -1913,6 +2652,46 @@
                         <w:t>/repository/myimage:release1.0</w:t>
                       </w:r>
                     </w:p>
+                    <w:p>
+                      <w:pPr>
+                        <w:spacing w:before="120" w:after="0"/>
+                        <w:rPr>
+                          <w:rFonts w:ascii="Arial" w:hAnsi="Arial" w:cs="Arial"/>
+                          <w:i/>
+                          <w:sz w:val="18"/>
+                          <w:lang w:val="en-US"/>
+                        </w:rPr>
+                      </w:pPr>
+                      <w:r>
+                        <w:rPr>
+                          <w:rFonts w:ascii="Arial" w:hAnsi="Arial" w:cs="Arial"/>
+                          <w:i/>
+                          <w:sz w:val="16"/>
+                          <w:lang w:val="en-US"/>
+                        </w:rPr>
+                        <w:t xml:space="preserve">port is optional on most registry but might be relevant (e.g. in </w:t>
+                      </w:r>
+                      <w:proofErr w:type="spellStart"/>
+                      <w:r>
+                        <w:rPr>
+                          <w:rFonts w:ascii="Arial" w:hAnsi="Arial" w:cs="Arial"/>
+                          <w:i/>
+                          <w:sz w:val="16"/>
+                          <w:lang w:val="en-US"/>
+                        </w:rPr>
+                        <w:t>Artifactory</w:t>
+                      </w:r>
+                      <w:proofErr w:type="spellEnd"/>
+                      <w:r>
+                        <w:rPr>
+                          <w:rFonts w:ascii="Arial" w:hAnsi="Arial" w:cs="Arial"/>
+                          <w:i/>
+                          <w:sz w:val="16"/>
+                          <w:lang w:val="en-US"/>
+                        </w:rPr>
+                        <w:t>)</w:t>
+                      </w:r>
+                    </w:p>
                   </w:txbxContent>
                 </v:textbox>
               </v:roundrect>
@@ -2008,8 +2787,6 @@
           <w:lang w:val="en-US"/>
         </w:rPr>
       </w:pPr>
-      <w:bookmarkStart w:id="0" w:name="_GoBack"/>
-      <w:bookmarkEnd w:id="0"/>
       <w:r>
         <w:rPr>
           <w:rFonts w:ascii="Courier New" w:hAnsi="Courier New" w:cs="Courier New"/>
@@ -2440,6 +3217,7 @@
     <w:lsdException w:name="HTML Sample" w:semiHidden="1" w:unhideWhenUsed="1"/>
     <w:lsdException w:name="HTML Typewriter" w:semiHidden="1" w:unhideWhenUsed="1"/>
     <w:lsdException w:name="HTML Variable" w:semiHidden="1" w:unhideWhenUsed="1"/>
+    <w:lsdException w:name="Normal Table" w:semiHidden="1" w:unhideWhenUsed="1"/>
     <w:lsdException w:name="annotation subject" w:semiHidden="1" w:unhideWhenUsed="1"/>
     <w:lsdException w:name="No List" w:semiHidden="1" w:unhideWhenUsed="1"/>
     <w:lsdException w:name="Outline List 1" w:semiHidden="1" w:unhideWhenUsed="1"/>
@@ -2486,8 +3264,10 @@
     <w:lsdException w:name="Table Subtle 2" w:semiHidden="1" w:unhideWhenUsed="1"/>
     <w:lsdException w:name="Table Web 1" w:semiHidden="1" w:unhideWhenUsed="1"/>
     <w:lsdException w:name="Table Web 2" w:semiHidden="1" w:unhideWhenUsed="1"/>
+    <w:lsdException w:name="Table Web 3" w:semiHidden="1" w:unhideWhenUsed="1"/>
     <w:lsdException w:name="Balloon Text" w:semiHidden="1" w:unhideWhenUsed="1"/>
     <w:lsdException w:name="Table Grid" w:uiPriority="39"/>
+    <w:lsdException w:name="Table Theme" w:semiHidden="1" w:unhideWhenUsed="1"/>
     <w:lsdException w:name="Placeholder Text" w:semiHidden="1"/>
     <w:lsdException w:name="No Spacing" w:uiPriority="1" w:qFormat="1"/>
     <w:lsdException w:name="Light Shading" w:uiPriority="60"/>

</xml_diff>

<commit_message>
corrected named volume cmd
</commit_message>
<xml_diff>
--- a/docker/Docker Cheat Sheet.docx
+++ b/docker/Docker Cheat Sheet.docx
@@ -386,27 +386,7 @@
           <w:highlight w:val="lightGray"/>
           <w:lang w:val="en-US"/>
         </w:rPr>
-        <w:t xml:space="preserve">docker </w:t>
-      </w:r>
-      <w:proofErr w:type="spellStart"/>
-      <w:r>
-        <w:rPr>
-          <w:rFonts w:ascii="Courier New" w:hAnsi="Courier New" w:cs="Courier New"/>
-          <w:sz w:val="20"/>
-          <w:highlight w:val="lightGray"/>
-          <w:lang w:val="en-US"/>
-        </w:rPr>
-        <w:t>rm</w:t>
-      </w:r>
-      <w:proofErr w:type="spellEnd"/>
-      <w:r>
-        <w:rPr>
-          <w:rFonts w:ascii="Courier New" w:hAnsi="Courier New" w:cs="Courier New"/>
-          <w:sz w:val="20"/>
-          <w:highlight w:val="lightGray"/>
-          <w:lang w:val="en-US"/>
-        </w:rPr>
-        <w:t xml:space="preserve"> &lt;container ID or name&gt;</w:t>
+        <w:t>docker rm &lt;container ID or name&gt;</w:t>
       </w:r>
     </w:p>
     <w:p>
@@ -555,7 +535,6 @@
         </w:rPr>
         <w:t xml:space="preserve">docker </w:t>
       </w:r>
-      <w:proofErr w:type="spellStart"/>
       <w:r>
         <w:rPr>
           <w:rFonts w:ascii="Courier New" w:hAnsi="Courier New" w:cs="Courier New"/>
@@ -566,7 +545,6 @@
         </w:rPr>
         <w:t>ps</w:t>
       </w:r>
-      <w:proofErr w:type="spellEnd"/>
       <w:r>
         <w:rPr>
           <w:rFonts w:ascii="Courier New" w:hAnsi="Courier New" w:cs="Courier New"/>
@@ -925,29 +903,7 @@
           <w:highlight w:val="lightGray"/>
           <w:lang w:val="en-US"/>
         </w:rPr>
-        <w:t xml:space="preserve">docker </w:t>
-      </w:r>
-      <w:proofErr w:type="spellStart"/>
-      <w:r>
-        <w:rPr>
-          <w:rFonts w:ascii="Courier New" w:hAnsi="Courier New" w:cs="Courier New"/>
-          <w:i/>
-          <w:sz w:val="20"/>
-          <w:highlight w:val="lightGray"/>
-          <w:lang w:val="en-US"/>
-        </w:rPr>
-        <w:t>ps</w:t>
-      </w:r>
-      <w:proofErr w:type="spellEnd"/>
-      <w:r>
-        <w:rPr>
-          <w:rFonts w:ascii="Courier New" w:hAnsi="Courier New" w:cs="Courier New"/>
-          <w:i/>
-          <w:sz w:val="20"/>
-          <w:highlight w:val="lightGray"/>
-          <w:lang w:val="en-US"/>
-        </w:rPr>
-        <w:t xml:space="preserve"> -a</w:t>
+        <w:t>docker ps -a</w:t>
       </w:r>
       <w:r>
         <w:rPr>
@@ -1266,25 +1222,7 @@
           <w:highlight w:val="lightGray"/>
           <w:lang w:val="en-US"/>
         </w:rPr>
-        <w:t>-</w:t>
-      </w:r>
-      <w:r>
-        <w:rPr>
-          <w:rFonts w:ascii="Courier New" w:hAnsi="Courier New" w:cs="Courier New"/>
-          <w:sz w:val="20"/>
-          <w:highlight w:val="lightGray"/>
-          <w:lang w:val="en-US"/>
-        </w:rPr>
-        <w:t>P</w:t>
-      </w:r>
-      <w:r>
-        <w:rPr>
-          <w:rFonts w:ascii="Courier New" w:hAnsi="Courier New" w:cs="Courier New"/>
-          <w:sz w:val="20"/>
-          <w:highlight w:val="lightGray"/>
-          <w:lang w:val="en-US"/>
-        </w:rPr>
-        <w:t xml:space="preserve"> </w:t>
+        <w:t xml:space="preserve">-P </w:t>
       </w:r>
       <w:r>
         <w:rPr>
@@ -1359,63 +1297,7 @@
           <w:highlight w:val="lightGray"/>
           <w:lang w:val="en-US"/>
         </w:rPr>
-        <w:t>-</w:t>
-      </w:r>
-      <w:r>
-        <w:rPr>
-          <w:rFonts w:ascii="Courier New" w:hAnsi="Courier New" w:cs="Courier New"/>
-          <w:sz w:val="20"/>
-          <w:highlight w:val="lightGray"/>
-          <w:lang w:val="en-US"/>
-        </w:rPr>
-        <w:t>v</w:t>
-      </w:r>
-      <w:r>
-        <w:rPr>
-          <w:rFonts w:ascii="Courier New" w:hAnsi="Courier New" w:cs="Courier New"/>
-          <w:sz w:val="20"/>
-          <w:highlight w:val="lightGray"/>
-          <w:lang w:val="en-US"/>
-        </w:rPr>
-        <w:t xml:space="preserve"> &lt;source </w:t>
-      </w:r>
-      <w:proofErr w:type="spellStart"/>
-      <w:r>
-        <w:rPr>
-          <w:rFonts w:ascii="Courier New" w:hAnsi="Courier New" w:cs="Courier New"/>
-          <w:sz w:val="20"/>
-          <w:highlight w:val="lightGray"/>
-          <w:lang w:val="en-US"/>
-        </w:rPr>
-        <w:t>dir</w:t>
-      </w:r>
-      <w:proofErr w:type="spellEnd"/>
-      <w:r>
-        <w:rPr>
-          <w:rFonts w:ascii="Courier New" w:hAnsi="Courier New" w:cs="Courier New"/>
-          <w:sz w:val="20"/>
-          <w:highlight w:val="lightGray"/>
-          <w:lang w:val="en-US"/>
-        </w:rPr>
-        <w:t>&gt;:&lt;</w:t>
-      </w:r>
-      <w:r>
-        <w:rPr>
-          <w:rFonts w:ascii="Courier New" w:hAnsi="Courier New" w:cs="Courier New"/>
-          <w:sz w:val="20"/>
-          <w:highlight w:val="lightGray"/>
-          <w:lang w:val="en-US"/>
-        </w:rPr>
-        <w:t>target path</w:t>
-      </w:r>
-      <w:r>
-        <w:rPr>
-          <w:rFonts w:ascii="Courier New" w:hAnsi="Courier New" w:cs="Courier New"/>
-          <w:sz w:val="20"/>
-          <w:highlight w:val="lightGray"/>
-          <w:lang w:val="en-US"/>
-        </w:rPr>
-        <w:t xml:space="preserve">&gt; </w:t>
+        <w:t xml:space="preserve">-v &lt;source dir&gt;:&lt;target path&gt; </w:t>
       </w:r>
       <w:r>
         <w:rPr>
@@ -1490,43 +1372,18 @@
           <w:highlight w:val="lightGray"/>
           <w:lang w:val="en-US"/>
         </w:rPr>
-        <w:t>-</w:t>
-      </w:r>
-      <w:r>
-        <w:rPr>
-          <w:rFonts w:ascii="Courier New" w:hAnsi="Courier New" w:cs="Courier New"/>
-          <w:sz w:val="20"/>
-          <w:highlight w:val="lightGray"/>
-          <w:lang w:val="en-US"/>
-        </w:rPr>
-        <w:t>v</w:t>
-      </w:r>
-      <w:r>
-        <w:rPr>
-          <w:rFonts w:ascii="Courier New" w:hAnsi="Courier New" w:cs="Courier New"/>
-          <w:sz w:val="20"/>
-          <w:highlight w:val="lightGray"/>
-          <w:lang w:val="en-US"/>
-        </w:rPr>
-        <w:t xml:space="preserve"> &lt;</w:t>
-      </w:r>
-      <w:r>
-        <w:rPr>
-          <w:rFonts w:ascii="Courier New" w:hAnsi="Courier New" w:cs="Courier New"/>
-          <w:sz w:val="20"/>
-          <w:highlight w:val="lightGray"/>
-          <w:lang w:val="en-US"/>
-        </w:rPr>
-        <w:t>named volume</w:t>
-      </w:r>
-      <w:r>
-        <w:rPr>
-          <w:rFonts w:ascii="Courier New" w:hAnsi="Courier New" w:cs="Courier New"/>
-          <w:sz w:val="20"/>
-          <w:highlight w:val="lightGray"/>
-          <w:lang w:val="en-US"/>
-        </w:rPr>
-        <w:t xml:space="preserve">&gt;:&lt;destination port&gt; </w:t>
+        <w:t>-v &lt;named volume&gt;:&lt;target path</w:t>
+      </w:r>
+      <w:bookmarkStart w:id="0" w:name="_GoBack"/>
+      <w:bookmarkEnd w:id="0"/>
+      <w:r>
+        <w:rPr>
+          <w:rFonts w:ascii="Courier New" w:hAnsi="Courier New" w:cs="Courier New"/>
+          <w:sz w:val="20"/>
+          <w:highlight w:val="lightGray"/>
+          <w:lang w:val="en-US"/>
+        </w:rPr>
+        <w:t xml:space="preserve">&gt; </w:t>
       </w:r>
       <w:r>
         <w:rPr>
@@ -1588,7 +1445,6 @@
           <w:sz w:val="20"/>
           <w:lang w:eastAsia="de-DE"/>
         </w:rPr>
-        <w:lastRenderedPageBreak/>
         <w:drawing>
           <wp:anchor distT="0" distB="0" distL="114300" distR="114300" simplePos="0" relativeHeight="251663360" behindDoc="1" locked="0" layoutInCell="1" allowOverlap="1">
             <wp:simplePos x="0" y="0"/>
@@ -1767,77 +1623,29 @@
           <w:highlight w:val="lightGray"/>
         </w:rPr>
       </w:pPr>
-      <w:proofErr w:type="spellStart"/>
-      <w:r>
-        <w:rPr>
-          <w:rFonts w:ascii="Courier New" w:hAnsi="Courier New" w:cs="Courier New"/>
-          <w:sz w:val="20"/>
-          <w:highlight w:val="lightGray"/>
-        </w:rPr>
-        <w:t>docker</w:t>
-      </w:r>
-      <w:proofErr w:type="spellEnd"/>
-      <w:r>
-        <w:rPr>
-          <w:rFonts w:ascii="Courier New" w:hAnsi="Courier New" w:cs="Courier New"/>
-          <w:sz w:val="20"/>
-          <w:highlight w:val="lightGray"/>
-        </w:rPr>
-        <w:t xml:space="preserve"> </w:t>
-      </w:r>
-      <w:proofErr w:type="spellStart"/>
-      <w:r>
-        <w:rPr>
-          <w:rFonts w:ascii="Courier New" w:hAnsi="Courier New" w:cs="Courier New"/>
-          <w:sz w:val="20"/>
-          <w:highlight w:val="lightGray"/>
-        </w:rPr>
-        <w:t>image</w:t>
-      </w:r>
-      <w:proofErr w:type="spellEnd"/>
-      <w:r>
-        <w:rPr>
-          <w:rFonts w:ascii="Courier New" w:hAnsi="Courier New" w:cs="Courier New"/>
-          <w:sz w:val="20"/>
-          <w:highlight w:val="lightGray"/>
-        </w:rPr>
-        <w:t xml:space="preserve"> </w:t>
-      </w:r>
-      <w:proofErr w:type="spellStart"/>
-      <w:r>
-        <w:rPr>
-          <w:rFonts w:ascii="Courier New" w:hAnsi="Courier New" w:cs="Courier New"/>
-          <w:sz w:val="20"/>
-          <w:highlight w:val="lightGray"/>
-        </w:rPr>
-        <w:t>rm</w:t>
-      </w:r>
-      <w:proofErr w:type="spellEnd"/>
-      <w:r>
-        <w:rPr>
-          <w:rFonts w:ascii="Courier New" w:hAnsi="Courier New" w:cs="Courier New"/>
-          <w:sz w:val="20"/>
-          <w:highlight w:val="lightGray"/>
-        </w:rPr>
-        <w:t xml:space="preserve"> &lt;</w:t>
-      </w:r>
-      <w:proofErr w:type="spellStart"/>
-      <w:r>
-        <w:rPr>
-          <w:rFonts w:ascii="Courier New" w:hAnsi="Courier New" w:cs="Courier New"/>
-          <w:sz w:val="20"/>
-          <w:highlight w:val="lightGray"/>
-        </w:rPr>
-        <w:t>image</w:t>
-      </w:r>
-      <w:proofErr w:type="spellEnd"/>
-      <w:r>
-        <w:rPr>
-          <w:rFonts w:ascii="Courier New" w:hAnsi="Courier New" w:cs="Courier New"/>
-          <w:sz w:val="20"/>
-          <w:highlight w:val="lightGray"/>
-        </w:rPr>
-        <w:t xml:space="preserve"> ID&gt;</w:t>
+      <w:r>
+        <w:rPr>
+          <w:rFonts w:ascii="Courier New" w:hAnsi="Courier New" w:cs="Courier New"/>
+          <w:sz w:val="20"/>
+          <w:highlight w:val="lightGray"/>
+        </w:rPr>
+        <w:t xml:space="preserve">docker </w:t>
+      </w:r>
+      <w:r>
+        <w:rPr>
+          <w:rFonts w:ascii="Courier New" w:hAnsi="Courier New" w:cs="Courier New"/>
+          <w:sz w:val="20"/>
+          <w:highlight w:val="lightGray"/>
+        </w:rPr>
+        <w:t>image rm</w:t>
+      </w:r>
+      <w:r>
+        <w:rPr>
+          <w:rFonts w:ascii="Courier New" w:hAnsi="Courier New" w:cs="Courier New"/>
+          <w:sz w:val="20"/>
+          <w:highlight w:val="lightGray"/>
+        </w:rPr>
+        <w:t xml:space="preserve"> &lt;image ID&gt;</w:t>
       </w:r>
     </w:p>
     <w:p>
@@ -1861,29 +1669,7 @@
           <w:highlight w:val="lightGray"/>
           <w:lang w:val="en-US"/>
         </w:rPr>
-        <w:t xml:space="preserve">docker </w:t>
-      </w:r>
-      <w:proofErr w:type="spellStart"/>
-      <w:r>
-        <w:rPr>
-          <w:rFonts w:ascii="Courier New" w:hAnsi="Courier New" w:cs="Courier New"/>
-          <w:i/>
-          <w:sz w:val="20"/>
-          <w:highlight w:val="lightGray"/>
-          <w:lang w:val="en-US"/>
-        </w:rPr>
-        <w:t>rmi</w:t>
-      </w:r>
-      <w:proofErr w:type="spellEnd"/>
-      <w:r>
-        <w:rPr>
-          <w:rFonts w:ascii="Courier New" w:hAnsi="Courier New" w:cs="Courier New"/>
-          <w:i/>
-          <w:sz w:val="20"/>
-          <w:highlight w:val="lightGray"/>
-          <w:lang w:val="en-US"/>
-        </w:rPr>
-        <w:t xml:space="preserve"> &lt;image ID&gt;</w:t>
+        <w:t>docker rmi &lt;image ID&gt;</w:t>
       </w:r>
       <w:r>
         <w:rPr>
@@ -2125,8 +1911,6 @@
         </w:rPr>
         <w:t xml:space="preserve">image </w:t>
       </w:r>
-      <w:bookmarkStart w:id="0" w:name="_GoBack"/>
-      <w:bookmarkEnd w:id="0"/>
       <w:r>
         <w:rPr>
           <w:rFonts w:ascii="Courier New" w:hAnsi="Courier New" w:cs="Courier New"/>
@@ -2443,35 +2227,7 @@
                                 <w:sz w:val="20"/>
                                 <w:lang w:val="en-US"/>
                               </w:rPr>
-                              <w:t xml:space="preserve">cker tag </w:t>
-                            </w:r>
-                            <w:proofErr w:type="spellStart"/>
-                            <w:r>
-                              <w:rPr>
-                                <w:rFonts w:ascii="Courier New" w:hAnsi="Courier New" w:cs="Courier New"/>
-                                <w:sz w:val="20"/>
-                                <w:lang w:val="en-US"/>
-                              </w:rPr>
-                              <w:t>myimage</w:t>
-                            </w:r>
-                            <w:proofErr w:type="spellEnd"/>
-                            <w:r>
-                              <w:rPr>
-                                <w:rFonts w:ascii="Courier New" w:hAnsi="Courier New" w:cs="Courier New"/>
-                                <w:sz w:val="20"/>
-                                <w:lang w:val="en-US"/>
-                              </w:rPr>
-                              <w:t xml:space="preserve"> </w:t>
-                            </w:r>
-                            <w:proofErr w:type="spellStart"/>
-                            <w:proofErr w:type="gramStart"/>
-                            <w:r>
-                              <w:rPr>
-                                <w:rFonts w:ascii="Courier New" w:hAnsi="Courier New" w:cs="Courier New"/>
-                                <w:sz w:val="20"/>
-                                <w:lang w:val="en-US"/>
-                              </w:rPr>
-                              <w:t>myregistryhost</w:t>
+                              <w:t>cker tag myimage myregistryhost</w:t>
                             </w:r>
                             <w:r>
                               <w:rPr>
@@ -2481,8 +2237,6 @@
                               </w:rPr>
                               <w:t>:port</w:t>
                             </w:r>
-                            <w:proofErr w:type="spellEnd"/>
-                            <w:proofErr w:type="gramEnd"/>
                             <w:r>
                               <w:rPr>
                                 <w:rFonts w:ascii="Courier New" w:hAnsi="Courier New" w:cs="Courier New"/>
@@ -2509,27 +2263,7 @@
                                 <w:sz w:val="16"/>
                                 <w:lang w:val="en-US"/>
                               </w:rPr>
-                              <w:t xml:space="preserve">port is optional on most registry but might be relevant (e.g. in </w:t>
-                            </w:r>
-                            <w:proofErr w:type="spellStart"/>
-                            <w:r>
-                              <w:rPr>
-                                <w:rFonts w:ascii="Arial" w:hAnsi="Arial" w:cs="Arial"/>
-                                <w:i/>
-                                <w:sz w:val="16"/>
-                                <w:lang w:val="en-US"/>
-                              </w:rPr>
-                              <w:t>Artifactory</w:t>
-                            </w:r>
-                            <w:proofErr w:type="spellEnd"/>
-                            <w:r>
-                              <w:rPr>
-                                <w:rFonts w:ascii="Arial" w:hAnsi="Arial" w:cs="Arial"/>
-                                <w:i/>
-                                <w:sz w:val="16"/>
-                                <w:lang w:val="en-US"/>
-                              </w:rPr>
-                              <w:t>)</w:t>
+                              <w:t>port is optional on most registry but might be relevant (e.g. in Artifactory)</w:t>
                             </w:r>
                           </w:p>
                         </w:txbxContent>
@@ -2603,35 +2337,7 @@
                           <w:sz w:val="20"/>
                           <w:lang w:val="en-US"/>
                         </w:rPr>
-                        <w:t xml:space="preserve">cker tag </w:t>
-                      </w:r>
-                      <w:proofErr w:type="spellStart"/>
-                      <w:r>
-                        <w:rPr>
-                          <w:rFonts w:ascii="Courier New" w:hAnsi="Courier New" w:cs="Courier New"/>
-                          <w:sz w:val="20"/>
-                          <w:lang w:val="en-US"/>
-                        </w:rPr>
-                        <w:t>myimage</w:t>
-                      </w:r>
-                      <w:proofErr w:type="spellEnd"/>
-                      <w:r>
-                        <w:rPr>
-                          <w:rFonts w:ascii="Courier New" w:hAnsi="Courier New" w:cs="Courier New"/>
-                          <w:sz w:val="20"/>
-                          <w:lang w:val="en-US"/>
-                        </w:rPr>
-                        <w:t xml:space="preserve"> </w:t>
-                      </w:r>
-                      <w:proofErr w:type="spellStart"/>
-                      <w:proofErr w:type="gramStart"/>
-                      <w:r>
-                        <w:rPr>
-                          <w:rFonts w:ascii="Courier New" w:hAnsi="Courier New" w:cs="Courier New"/>
-                          <w:sz w:val="20"/>
-                          <w:lang w:val="en-US"/>
-                        </w:rPr>
-                        <w:t>myregistryhost</w:t>
+                        <w:t>cker tag myimage myregistryhost</w:t>
                       </w:r>
                       <w:r>
                         <w:rPr>
@@ -2641,8 +2347,6 @@
                         </w:rPr>
                         <w:t>:port</w:t>
                       </w:r>
-                      <w:proofErr w:type="spellEnd"/>
-                      <w:proofErr w:type="gramEnd"/>
                       <w:r>
                         <w:rPr>
                           <w:rFonts w:ascii="Courier New" w:hAnsi="Courier New" w:cs="Courier New"/>
@@ -2669,27 +2373,7 @@
                           <w:sz w:val="16"/>
                           <w:lang w:val="en-US"/>
                         </w:rPr>
-                        <w:t xml:space="preserve">port is optional on most registry but might be relevant (e.g. in </w:t>
-                      </w:r>
-                      <w:proofErr w:type="spellStart"/>
-                      <w:r>
-                        <w:rPr>
-                          <w:rFonts w:ascii="Arial" w:hAnsi="Arial" w:cs="Arial"/>
-                          <w:i/>
-                          <w:sz w:val="16"/>
-                          <w:lang w:val="en-US"/>
-                        </w:rPr>
-                        <w:t>Artifactory</w:t>
-                      </w:r>
-                      <w:proofErr w:type="spellEnd"/>
-                      <w:r>
-                        <w:rPr>
-                          <w:rFonts w:ascii="Arial" w:hAnsi="Arial" w:cs="Arial"/>
-                          <w:i/>
-                          <w:sz w:val="16"/>
-                          <w:lang w:val="en-US"/>
-                        </w:rPr>
-                        <w:t>)</w:t>
+                        <w:t>port is optional on most registry but might be relevant (e.g. in Artifactory)</w:t>
                       </w:r>
                     </w:p>
                   </w:txbxContent>
@@ -2852,17 +2536,8 @@
                                 <w:rFonts w:ascii="Arial Black" w:hAnsi="Arial Black"/>
                                 <w:sz w:val="24"/>
                               </w:rPr>
-                              <w:t xml:space="preserve">Docker Container </w:t>
+                              <w:t>Docker Container Lifecycle</w:t>
                             </w:r>
-                            <w:proofErr w:type="spellStart"/>
-                            <w:r>
-                              <w:rPr>
-                                <w:rFonts w:ascii="Arial Black" w:hAnsi="Arial Black"/>
-                                <w:sz w:val="24"/>
-                              </w:rPr>
-                              <w:t>Lifecycle</w:t>
-                            </w:r>
-                            <w:proofErr w:type="spellEnd"/>
                           </w:p>
                         </w:txbxContent>
                       </wps:txbx>
@@ -2903,17 +2578,8 @@
                           <w:rFonts w:ascii="Arial Black" w:hAnsi="Arial Black"/>
                           <w:sz w:val="24"/>
                         </w:rPr>
-                        <w:t xml:space="preserve">Docker Container </w:t>
+                        <w:t>Docker Container Lifecycle</w:t>
                       </w:r>
-                      <w:proofErr w:type="spellStart"/>
-                      <w:r>
-                        <w:rPr>
-                          <w:rFonts w:ascii="Arial Black" w:hAnsi="Arial Black"/>
-                          <w:sz w:val="24"/>
-                        </w:rPr>
-                        <w:t>Lifecycle</w:t>
-                      </w:r>
-                      <w:proofErr w:type="spellEnd"/>
                     </w:p>
                   </w:txbxContent>
                 </v:textbox>

</xml_diff>

<commit_message>
added --mount to cheat sheet
</commit_message>
<xml_diff>
--- a/docker/Docker Cheat Sheet.docx
+++ b/docker/Docker Cheat Sheet.docx
@@ -64,12 +64,12 @@
                     </pic:cNvPicPr>
                   </pic:nvPicPr>
                   <pic:blipFill>
-                    <a:blip r:embed="rId5" cstate="print">
+                    <a:blip r:embed="rId7" cstate="print">
                       <a:lum bright="70000" contrast="-70000"/>
                       <a:extLst>
                         <a:ext uri="{BEBA8EAE-BF5A-486C-A8C5-ECC9F3942E4B}">
                           <a14:imgProps xmlns:a14="http://schemas.microsoft.com/office/drawing/2010/main">
-                            <a14:imgLayer r:embed="rId6">
+                            <a14:imgLayer r:embed="rId8">
                               <a14:imgEffect>
                                 <a14:saturation sat="0"/>
                               </a14:imgEffect>
@@ -535,6 +535,7 @@
         </w:rPr>
         <w:t xml:space="preserve">docker </w:t>
       </w:r>
+      <w:proofErr w:type="spellStart"/>
       <w:r>
         <w:rPr>
           <w:rFonts w:ascii="Courier New" w:hAnsi="Courier New" w:cs="Courier New"/>
@@ -545,6 +546,7 @@
         </w:rPr>
         <w:t>ps</w:t>
       </w:r>
+      <w:proofErr w:type="spellEnd"/>
       <w:r>
         <w:rPr>
           <w:rFonts w:ascii="Courier New" w:hAnsi="Courier New" w:cs="Courier New"/>
@@ -903,7 +905,29 @@
           <w:highlight w:val="lightGray"/>
           <w:lang w:val="en-US"/>
         </w:rPr>
-        <w:t>docker ps -a</w:t>
+        <w:t xml:space="preserve">docker </w:t>
+      </w:r>
+      <w:proofErr w:type="spellStart"/>
+      <w:r>
+        <w:rPr>
+          <w:rFonts w:ascii="Courier New" w:hAnsi="Courier New" w:cs="Courier New"/>
+          <w:i/>
+          <w:sz w:val="20"/>
+          <w:highlight w:val="lightGray"/>
+          <w:lang w:val="en-US"/>
+        </w:rPr>
+        <w:t>ps</w:t>
+      </w:r>
+      <w:proofErr w:type="spellEnd"/>
+      <w:r>
+        <w:rPr>
+          <w:rFonts w:ascii="Courier New" w:hAnsi="Courier New" w:cs="Courier New"/>
+          <w:i/>
+          <w:sz w:val="20"/>
+          <w:highlight w:val="lightGray"/>
+          <w:lang w:val="en-US"/>
+        </w:rPr>
+        <w:t xml:space="preserve"> -a</w:t>
       </w:r>
       <w:r>
         <w:rPr>
@@ -1266,7 +1290,21 @@
           <w:sz w:val="20"/>
           <w:lang w:val="en-US"/>
         </w:rPr>
-        <w:t>Bind mount a source directory (MUST be an absolute path) on your host to a target path in a container</w:t>
+        <w:t>Bind mount a source directory (</w:t>
+      </w:r>
+      <w:r>
+        <w:rPr>
+          <w:sz w:val="20"/>
+          <w:lang w:val="en-US"/>
+        </w:rPr>
+        <w:t xml:space="preserve">source </w:t>
+      </w:r>
+      <w:r>
+        <w:rPr>
+          <w:sz w:val="20"/>
+          <w:lang w:val="en-US"/>
+        </w:rPr>
+        <w:t>MUST be an absolute path) on your host to a target path in a container</w:t>
       </w:r>
     </w:p>
     <w:p>
@@ -1297,7 +1335,94 @@
           <w:highlight w:val="lightGray"/>
           <w:lang w:val="en-US"/>
         </w:rPr>
-        <w:t xml:space="preserve">-v &lt;source dir&gt;:&lt;target path&gt; </w:t>
+        <w:t>--mount</w:t>
+      </w:r>
+      <w:r>
+        <w:rPr>
+          <w:rFonts w:ascii="Courier New" w:hAnsi="Courier New" w:cs="Courier New"/>
+          <w:sz w:val="20"/>
+          <w:highlight w:val="lightGray"/>
+          <w:lang w:val="en-US"/>
+        </w:rPr>
+        <w:t xml:space="preserve"> </w:t>
+      </w:r>
+      <w:r>
+        <w:rPr>
+          <w:rFonts w:ascii="Courier New" w:hAnsi="Courier New" w:cs="Courier New"/>
+          <w:sz w:val="20"/>
+          <w:highlight w:val="lightGray"/>
+          <w:lang w:val="en-US"/>
+        </w:rPr>
+        <w:t>type=</w:t>
+      </w:r>
+      <w:proofErr w:type="spellStart"/>
+      <w:proofErr w:type="gramStart"/>
+      <w:r>
+        <w:rPr>
+          <w:rFonts w:ascii="Courier New" w:hAnsi="Courier New" w:cs="Courier New"/>
+          <w:sz w:val="20"/>
+          <w:highlight w:val="lightGray"/>
+          <w:lang w:val="en-US"/>
+        </w:rPr>
+        <w:t>bind,src</w:t>
+      </w:r>
+      <w:proofErr w:type="spellEnd"/>
+      <w:proofErr w:type="gramEnd"/>
+      <w:r>
+        <w:rPr>
+          <w:rFonts w:ascii="Courier New" w:hAnsi="Courier New" w:cs="Courier New"/>
+          <w:sz w:val="20"/>
+          <w:highlight w:val="lightGray"/>
+          <w:lang w:val="en-US"/>
+        </w:rPr>
+        <w:t>=</w:t>
+      </w:r>
+      <w:r>
+        <w:rPr>
+          <w:rFonts w:ascii="Courier New" w:hAnsi="Courier New" w:cs="Courier New"/>
+          <w:sz w:val="20"/>
+          <w:highlight w:val="lightGray"/>
+          <w:lang w:val="en-US"/>
+        </w:rPr>
+        <w:t xml:space="preserve">&lt;source </w:t>
+      </w:r>
+      <w:proofErr w:type="spellStart"/>
+      <w:r>
+        <w:rPr>
+          <w:rFonts w:ascii="Courier New" w:hAnsi="Courier New" w:cs="Courier New"/>
+          <w:sz w:val="20"/>
+          <w:highlight w:val="lightGray"/>
+          <w:lang w:val="en-US"/>
+        </w:rPr>
+        <w:t>dir</w:t>
+      </w:r>
+      <w:proofErr w:type="spellEnd"/>
+      <w:r>
+        <w:rPr>
+          <w:rFonts w:ascii="Courier New" w:hAnsi="Courier New" w:cs="Courier New"/>
+          <w:sz w:val="20"/>
+          <w:highlight w:val="lightGray"/>
+          <w:lang w:val="en-US"/>
+        </w:rPr>
+        <w:t>&gt;</w:t>
+      </w:r>
+      <w:r>
+        <w:rPr>
+          <w:rFonts w:ascii="Courier New" w:hAnsi="Courier New" w:cs="Courier New"/>
+          <w:sz w:val="20"/>
+          <w:highlight w:val="lightGray"/>
+          <w:lang w:val="en-US"/>
+        </w:rPr>
+        <w:t>,target=</w:t>
+      </w:r>
+      <w:r>
+        <w:rPr>
+          <w:rFonts w:ascii="Courier New" w:hAnsi="Courier New" w:cs="Courier New"/>
+          <w:sz w:val="20"/>
+          <w:highlight w:val="lightGray"/>
+          <w:lang w:val="en-US"/>
+        </w:rPr>
+        <w:t xml:space="preserve">&lt;target path&gt; </w:t>
       </w:r>
       <w:r>
         <w:rPr>
@@ -1307,6 +1432,85 @@
           <w:lang w:val="en-US"/>
         </w:rPr>
         <w:t>&lt;image name&gt;</w:t>
+      </w:r>
+    </w:p>
+    <w:p>
+      <w:pPr>
+        <w:pStyle w:val="ListParagraph"/>
+        <w:spacing w:before="240" w:after="240"/>
+        <w:ind w:left="567"/>
+        <w:rPr>
+          <w:rFonts w:ascii="Courier New" w:hAnsi="Courier New" w:cs="Courier New"/>
+          <w:sz w:val="20"/>
+          <w:highlight w:val="lightGray"/>
+          <w:lang w:val="en-US"/>
+        </w:rPr>
+      </w:pPr>
+      <w:r>
+        <w:rPr>
+          <w:rFonts w:ascii="Courier New" w:hAnsi="Courier New" w:cs="Courier New"/>
+          <w:sz w:val="20"/>
+          <w:highlight w:val="lightGray"/>
+          <w:lang w:val="en-US"/>
+        </w:rPr>
+        <w:t xml:space="preserve">docker run </w:t>
+      </w:r>
+      <w:r>
+        <w:rPr>
+          <w:rFonts w:ascii="Courier New" w:hAnsi="Courier New" w:cs="Courier New"/>
+          <w:sz w:val="20"/>
+          <w:highlight w:val="lightGray"/>
+          <w:lang w:val="en-US"/>
+        </w:rPr>
+        <w:t xml:space="preserve">-v &lt;source </w:t>
+      </w:r>
+      <w:proofErr w:type="spellStart"/>
+      <w:r>
+        <w:rPr>
+          <w:rFonts w:ascii="Courier New" w:hAnsi="Courier New" w:cs="Courier New"/>
+          <w:sz w:val="20"/>
+          <w:highlight w:val="lightGray"/>
+          <w:lang w:val="en-US"/>
+        </w:rPr>
+        <w:t>dir</w:t>
+      </w:r>
+      <w:proofErr w:type="spellEnd"/>
+      <w:r>
+        <w:rPr>
+          <w:rFonts w:ascii="Courier New" w:hAnsi="Courier New" w:cs="Courier New"/>
+          <w:sz w:val="20"/>
+          <w:highlight w:val="lightGray"/>
+          <w:lang w:val="en-US"/>
+        </w:rPr>
+        <w:t xml:space="preserve">&gt;:&lt;target path&gt; </w:t>
+      </w:r>
+      <w:r>
+        <w:rPr>
+          <w:rFonts w:ascii="Courier New" w:hAnsi="Courier New" w:cs="Courier New"/>
+          <w:sz w:val="20"/>
+          <w:highlight w:val="lightGray"/>
+          <w:lang w:val="en-US"/>
+        </w:rPr>
+        <w:t>&lt;image name&gt;</w:t>
+      </w:r>
+      <w:r>
+        <w:rPr>
+          <w:rFonts w:ascii="Courier New" w:hAnsi="Courier New" w:cs="Courier New"/>
+          <w:sz w:val="20"/>
+          <w:highlight w:val="lightGray"/>
+          <w:lang w:val="en-US"/>
+        </w:rPr>
+        <w:t xml:space="preserve"> </w:t>
+      </w:r>
+      <w:r>
+        <w:rPr>
+          <w:rFonts w:ascii="Arial" w:hAnsi="Arial" w:cs="Arial"/>
+          <w:b/>
+          <w:sz w:val="20"/>
+          <w:highlight w:val="lightGray"/>
+          <w:lang w:val="en-US"/>
+        </w:rPr>
+        <w:t>(deprecated)</w:t>
       </w:r>
     </w:p>
     <w:p>
@@ -1341,7 +1545,21 @@
           <w:sz w:val="20"/>
           <w:lang w:val="en-US"/>
         </w:rPr>
-        <w:t>Attach a named volume (MUST NOT be an absolute path) to a target path in your container</w:t>
+        <w:t>Attach a named volume (</w:t>
+      </w:r>
+      <w:r>
+        <w:rPr>
+          <w:sz w:val="20"/>
+          <w:lang w:val="en-US"/>
+        </w:rPr>
+        <w:t xml:space="preserve">source </w:t>
+      </w:r>
+      <w:r>
+        <w:rPr>
+          <w:sz w:val="20"/>
+          <w:lang w:val="en-US"/>
+        </w:rPr>
+        <w:t>MUST NOT be an absolute path) to a target path in your container</w:t>
       </w:r>
     </w:p>
     <w:p>
@@ -1372,10 +1590,84 @@
           <w:highlight w:val="lightGray"/>
           <w:lang w:val="en-US"/>
         </w:rPr>
-        <w:t>-v &lt;named volume&gt;:&lt;target path</w:t>
-      </w:r>
-      <w:bookmarkStart w:id="0" w:name="_GoBack"/>
-      <w:bookmarkEnd w:id="0"/>
+        <w:t>--mound</w:t>
+      </w:r>
+      <w:r>
+        <w:rPr>
+          <w:rFonts w:ascii="Courier New" w:hAnsi="Courier New" w:cs="Courier New"/>
+          <w:sz w:val="20"/>
+          <w:highlight w:val="lightGray"/>
+          <w:lang w:val="en-US"/>
+        </w:rPr>
+        <w:t xml:space="preserve"> </w:t>
+      </w:r>
+      <w:proofErr w:type="spellStart"/>
+      <w:r>
+        <w:rPr>
+          <w:rFonts w:ascii="Courier New" w:hAnsi="Courier New" w:cs="Courier New"/>
+          <w:sz w:val="20"/>
+          <w:highlight w:val="lightGray"/>
+          <w:lang w:val="en-US"/>
+        </w:rPr>
+        <w:t>src</w:t>
+      </w:r>
+      <w:proofErr w:type="spellEnd"/>
+      <w:r>
+        <w:rPr>
+          <w:rFonts w:ascii="Courier New" w:hAnsi="Courier New" w:cs="Courier New"/>
+          <w:sz w:val="20"/>
+          <w:highlight w:val="lightGray"/>
+          <w:lang w:val="en-US"/>
+        </w:rPr>
+        <w:t>=</w:t>
+      </w:r>
+      <w:r>
+        <w:rPr>
+          <w:rFonts w:ascii="Courier New" w:hAnsi="Courier New" w:cs="Courier New"/>
+          <w:sz w:val="20"/>
+          <w:highlight w:val="lightGray"/>
+          <w:lang w:val="en-US"/>
+        </w:rPr>
+        <w:t>&lt;named volume</w:t>
+      </w:r>
+      <w:proofErr w:type="gramStart"/>
+      <w:r>
+        <w:rPr>
+          <w:rFonts w:ascii="Courier New" w:hAnsi="Courier New" w:cs="Courier New"/>
+          <w:sz w:val="20"/>
+          <w:highlight w:val="lightGray"/>
+          <w:lang w:val="en-US"/>
+        </w:rPr>
+        <w:t>&gt;</w:t>
+      </w:r>
+      <w:r>
+        <w:rPr>
+          <w:rFonts w:ascii="Courier New" w:hAnsi="Courier New" w:cs="Courier New"/>
+          <w:sz w:val="20"/>
+          <w:highlight w:val="lightGray"/>
+          <w:lang w:val="en-US"/>
+        </w:rPr>
+        <w:t>,target</w:t>
+      </w:r>
+      <w:proofErr w:type="gramEnd"/>
+      <w:r>
+        <w:rPr>
+          <w:rFonts w:ascii="Courier New" w:hAnsi="Courier New" w:cs="Courier New"/>
+          <w:sz w:val="20"/>
+          <w:highlight w:val="lightGray"/>
+          <w:lang w:val="en-US"/>
+        </w:rPr>
+        <w:t>=</w:t>
+      </w:r>
+      <w:r>
+        <w:rPr>
+          <w:rFonts w:ascii="Courier New" w:hAnsi="Courier New" w:cs="Courier New"/>
+          <w:sz w:val="20"/>
+          <w:highlight w:val="lightGray"/>
+          <w:lang w:val="en-US"/>
+        </w:rPr>
+        <w:t>&lt;target path</w:t>
+      </w:r>
       <w:r>
         <w:rPr>
           <w:rFonts w:ascii="Courier New" w:hAnsi="Courier New" w:cs="Courier New"/>
@@ -1407,6 +1699,52 @@
           <w:lang w:val="en-US"/>
         </w:rPr>
       </w:pPr>
+      <w:r>
+        <w:rPr>
+          <w:rFonts w:ascii="Courier New" w:hAnsi="Courier New" w:cs="Courier New"/>
+          <w:sz w:val="20"/>
+          <w:highlight w:val="lightGray"/>
+          <w:lang w:val="en-US"/>
+        </w:rPr>
+        <w:t xml:space="preserve">docker run </w:t>
+      </w:r>
+      <w:r>
+        <w:rPr>
+          <w:rFonts w:ascii="Courier New" w:hAnsi="Courier New" w:cs="Courier New"/>
+          <w:sz w:val="20"/>
+          <w:highlight w:val="lightGray"/>
+          <w:lang w:val="en-US"/>
+        </w:rPr>
+        <w:t xml:space="preserve">-v &lt;named volume&gt;:&lt;target path&gt; </w:t>
+      </w:r>
+      <w:r>
+        <w:rPr>
+          <w:rFonts w:ascii="Courier New" w:hAnsi="Courier New" w:cs="Courier New"/>
+          <w:sz w:val="20"/>
+          <w:highlight w:val="lightGray"/>
+          <w:lang w:val="en-US"/>
+        </w:rPr>
+        <w:t>&lt;image name&gt;</w:t>
+      </w:r>
+      <w:r>
+        <w:rPr>
+          <w:rFonts w:ascii="Courier New" w:hAnsi="Courier New" w:cs="Courier New"/>
+          <w:sz w:val="20"/>
+          <w:highlight w:val="lightGray"/>
+          <w:lang w:val="en-US"/>
+        </w:rPr>
+        <w:t xml:space="preserve"> </w:t>
+      </w:r>
+      <w:r>
+        <w:rPr>
+          <w:rFonts w:ascii="Arial" w:hAnsi="Arial" w:cs="Arial"/>
+          <w:b/>
+          <w:sz w:val="20"/>
+          <w:highlight w:val="lightGray"/>
+          <w:lang w:val="en-US"/>
+        </w:rPr>
+        <w:t>(deprecated)</w:t>
+      </w:r>
     </w:p>
     <w:p>
       <w:pPr>
@@ -1445,6 +1783,7 @@
           <w:sz w:val="20"/>
           <w:lang w:eastAsia="de-DE"/>
         </w:rPr>
+        <w:lastRenderedPageBreak/>
         <w:drawing>
           <wp:anchor distT="0" distB="0" distL="114300" distR="114300" simplePos="0" relativeHeight="251663360" behindDoc="1" locked="0" layoutInCell="1" allowOverlap="1">
             <wp:simplePos x="0" y="0"/>
@@ -1471,12 +1810,12 @@
                     </pic:cNvPicPr>
                   </pic:nvPicPr>
                   <pic:blipFill>
-                    <a:blip r:embed="rId7" cstate="print">
+                    <a:blip r:embed="rId9" cstate="print">
                       <a:lum bright="70000" contrast="-70000"/>
                       <a:extLst>
                         <a:ext uri="{BEBA8EAE-BF5A-486C-A8C5-ECC9F3942E4B}">
                           <a14:imgProps xmlns:a14="http://schemas.microsoft.com/office/drawing/2010/main">
-                            <a14:imgLayer r:embed="rId8">
+                            <a14:imgLayer r:embed="rId10">
                               <a14:imgEffect>
                                 <a14:saturation sat="0"/>
                               </a14:imgEffect>
@@ -1623,29 +1962,77 @@
           <w:highlight w:val="lightGray"/>
         </w:rPr>
       </w:pPr>
-      <w:r>
-        <w:rPr>
-          <w:rFonts w:ascii="Courier New" w:hAnsi="Courier New" w:cs="Courier New"/>
-          <w:sz w:val="20"/>
-          <w:highlight w:val="lightGray"/>
-        </w:rPr>
-        <w:t xml:space="preserve">docker </w:t>
-      </w:r>
-      <w:r>
-        <w:rPr>
-          <w:rFonts w:ascii="Courier New" w:hAnsi="Courier New" w:cs="Courier New"/>
-          <w:sz w:val="20"/>
-          <w:highlight w:val="lightGray"/>
-        </w:rPr>
-        <w:t>image rm</w:t>
-      </w:r>
-      <w:r>
-        <w:rPr>
-          <w:rFonts w:ascii="Courier New" w:hAnsi="Courier New" w:cs="Courier New"/>
-          <w:sz w:val="20"/>
-          <w:highlight w:val="lightGray"/>
-        </w:rPr>
-        <w:t xml:space="preserve"> &lt;image ID&gt;</w:t>
+      <w:proofErr w:type="spellStart"/>
+      <w:r>
+        <w:rPr>
+          <w:rFonts w:ascii="Courier New" w:hAnsi="Courier New" w:cs="Courier New"/>
+          <w:sz w:val="20"/>
+          <w:highlight w:val="lightGray"/>
+        </w:rPr>
+        <w:t>docker</w:t>
+      </w:r>
+      <w:proofErr w:type="spellEnd"/>
+      <w:r>
+        <w:rPr>
+          <w:rFonts w:ascii="Courier New" w:hAnsi="Courier New" w:cs="Courier New"/>
+          <w:sz w:val="20"/>
+          <w:highlight w:val="lightGray"/>
+        </w:rPr>
+        <w:t xml:space="preserve"> </w:t>
+      </w:r>
+      <w:proofErr w:type="spellStart"/>
+      <w:r>
+        <w:rPr>
+          <w:rFonts w:ascii="Courier New" w:hAnsi="Courier New" w:cs="Courier New"/>
+          <w:sz w:val="20"/>
+          <w:highlight w:val="lightGray"/>
+        </w:rPr>
+        <w:t>image</w:t>
+      </w:r>
+      <w:proofErr w:type="spellEnd"/>
+      <w:r>
+        <w:rPr>
+          <w:rFonts w:ascii="Courier New" w:hAnsi="Courier New" w:cs="Courier New"/>
+          <w:sz w:val="20"/>
+          <w:highlight w:val="lightGray"/>
+        </w:rPr>
+        <w:t xml:space="preserve"> </w:t>
+      </w:r>
+      <w:proofErr w:type="spellStart"/>
+      <w:r>
+        <w:rPr>
+          <w:rFonts w:ascii="Courier New" w:hAnsi="Courier New" w:cs="Courier New"/>
+          <w:sz w:val="20"/>
+          <w:highlight w:val="lightGray"/>
+        </w:rPr>
+        <w:t>rm</w:t>
+      </w:r>
+      <w:proofErr w:type="spellEnd"/>
+      <w:r>
+        <w:rPr>
+          <w:rFonts w:ascii="Courier New" w:hAnsi="Courier New" w:cs="Courier New"/>
+          <w:sz w:val="20"/>
+          <w:highlight w:val="lightGray"/>
+        </w:rPr>
+        <w:t xml:space="preserve"> &lt;</w:t>
+      </w:r>
+      <w:proofErr w:type="spellStart"/>
+      <w:r>
+        <w:rPr>
+          <w:rFonts w:ascii="Courier New" w:hAnsi="Courier New" w:cs="Courier New"/>
+          <w:sz w:val="20"/>
+          <w:highlight w:val="lightGray"/>
+        </w:rPr>
+        <w:t>image</w:t>
+      </w:r>
+      <w:proofErr w:type="spellEnd"/>
+      <w:r>
+        <w:rPr>
+          <w:rFonts w:ascii="Courier New" w:hAnsi="Courier New" w:cs="Courier New"/>
+          <w:sz w:val="20"/>
+          <w:highlight w:val="lightGray"/>
+        </w:rPr>
+        <w:t xml:space="preserve"> ID&gt;</w:t>
       </w:r>
     </w:p>
     <w:p>
@@ -1669,7 +2056,29 @@
           <w:highlight w:val="lightGray"/>
           <w:lang w:val="en-US"/>
         </w:rPr>
-        <w:t>docker rmi &lt;image ID&gt;</w:t>
+        <w:t xml:space="preserve">docker </w:t>
+      </w:r>
+      <w:proofErr w:type="spellStart"/>
+      <w:r>
+        <w:rPr>
+          <w:rFonts w:ascii="Courier New" w:hAnsi="Courier New" w:cs="Courier New"/>
+          <w:i/>
+          <w:sz w:val="20"/>
+          <w:highlight w:val="lightGray"/>
+          <w:lang w:val="en-US"/>
+        </w:rPr>
+        <w:t>rmi</w:t>
+      </w:r>
+      <w:proofErr w:type="spellEnd"/>
+      <w:r>
+        <w:rPr>
+          <w:rFonts w:ascii="Courier New" w:hAnsi="Courier New" w:cs="Courier New"/>
+          <w:i/>
+          <w:sz w:val="20"/>
+          <w:highlight w:val="lightGray"/>
+          <w:lang w:val="en-US"/>
+        </w:rPr>
+        <w:t xml:space="preserve"> &lt;image ID&gt;</w:t>
       </w:r>
       <w:r>
         <w:rPr>
@@ -2080,8 +2489,17 @@
           <w:sz w:val="20"/>
           <w:lang w:val="en-US"/>
         </w:rPr>
-        <w:t>Build an image from a Dockerfile</w:t>
-      </w:r>
+        <w:t xml:space="preserve">Build an image from a </w:t>
+      </w:r>
+      <w:proofErr w:type="spellStart"/>
+      <w:r>
+        <w:rPr>
+          <w:sz w:val="20"/>
+          <w:lang w:val="en-US"/>
+        </w:rPr>
+        <w:t>Dockerfile</w:t>
+      </w:r>
+      <w:proofErr w:type="spellEnd"/>
     </w:p>
     <w:p>
       <w:pPr>
@@ -2227,7 +2645,35 @@
                                 <w:sz w:val="20"/>
                                 <w:lang w:val="en-US"/>
                               </w:rPr>
-                              <w:t>cker tag myimage myregistryhost</w:t>
+                              <w:t xml:space="preserve">cker tag </w:t>
+                            </w:r>
+                            <w:proofErr w:type="spellStart"/>
+                            <w:r>
+                              <w:rPr>
+                                <w:rFonts w:ascii="Courier New" w:hAnsi="Courier New" w:cs="Courier New"/>
+                                <w:sz w:val="20"/>
+                                <w:lang w:val="en-US"/>
+                              </w:rPr>
+                              <w:t>myimage</w:t>
+                            </w:r>
+                            <w:proofErr w:type="spellEnd"/>
+                            <w:r>
+                              <w:rPr>
+                                <w:rFonts w:ascii="Courier New" w:hAnsi="Courier New" w:cs="Courier New"/>
+                                <w:sz w:val="20"/>
+                                <w:lang w:val="en-US"/>
+                              </w:rPr>
+                              <w:t xml:space="preserve"> </w:t>
+                            </w:r>
+                            <w:proofErr w:type="spellStart"/>
+                            <w:proofErr w:type="gramStart"/>
+                            <w:r>
+                              <w:rPr>
+                                <w:rFonts w:ascii="Courier New" w:hAnsi="Courier New" w:cs="Courier New"/>
+                                <w:sz w:val="20"/>
+                                <w:lang w:val="en-US"/>
+                              </w:rPr>
+                              <w:t>myregistryhost</w:t>
                             </w:r>
                             <w:r>
                               <w:rPr>
@@ -2237,6 +2683,8 @@
                               </w:rPr>
                               <w:t>:port</w:t>
                             </w:r>
+                            <w:proofErr w:type="spellEnd"/>
+                            <w:proofErr w:type="gramEnd"/>
                             <w:r>
                               <w:rPr>
                                 <w:rFonts w:ascii="Courier New" w:hAnsi="Courier New" w:cs="Courier New"/>
@@ -2337,7 +2785,35 @@
                           <w:sz w:val="20"/>
                           <w:lang w:val="en-US"/>
                         </w:rPr>
-                        <w:t>cker tag myimage myregistryhost</w:t>
+                        <w:t xml:space="preserve">cker tag </w:t>
+                      </w:r>
+                      <w:proofErr w:type="spellStart"/>
+                      <w:r>
+                        <w:rPr>
+                          <w:rFonts w:ascii="Courier New" w:hAnsi="Courier New" w:cs="Courier New"/>
+                          <w:sz w:val="20"/>
+                          <w:lang w:val="en-US"/>
+                        </w:rPr>
+                        <w:t>myimage</w:t>
+                      </w:r>
+                      <w:proofErr w:type="spellEnd"/>
+                      <w:r>
+                        <w:rPr>
+                          <w:rFonts w:ascii="Courier New" w:hAnsi="Courier New" w:cs="Courier New"/>
+                          <w:sz w:val="20"/>
+                          <w:lang w:val="en-US"/>
+                        </w:rPr>
+                        <w:t xml:space="preserve"> </w:t>
+                      </w:r>
+                      <w:proofErr w:type="spellStart"/>
+                      <w:proofErr w:type="gramStart"/>
+                      <w:r>
+                        <w:rPr>
+                          <w:rFonts w:ascii="Courier New" w:hAnsi="Courier New" w:cs="Courier New"/>
+                          <w:sz w:val="20"/>
+                          <w:lang w:val="en-US"/>
+                        </w:rPr>
+                        <w:t>myregistryhost</w:t>
                       </w:r>
                       <w:r>
                         <w:rPr>
@@ -2347,6 +2823,8 @@
                         </w:rPr>
                         <w:t>:port</w:t>
                       </w:r>
+                      <w:proofErr w:type="spellEnd"/>
+                      <w:proofErr w:type="gramEnd"/>
                       <w:r>
                         <w:rPr>
                           <w:rFonts w:ascii="Courier New" w:hAnsi="Courier New" w:cs="Courier New"/>
@@ -2536,8 +3014,17 @@
                                 <w:rFonts w:ascii="Arial Black" w:hAnsi="Arial Black"/>
                                 <w:sz w:val="24"/>
                               </w:rPr>
-                              <w:t>Docker Container Lifecycle</w:t>
+                              <w:t xml:space="preserve">Docker Container </w:t>
                             </w:r>
+                            <w:proofErr w:type="spellStart"/>
+                            <w:r>
+                              <w:rPr>
+                                <w:rFonts w:ascii="Arial Black" w:hAnsi="Arial Black"/>
+                                <w:sz w:val="24"/>
+                              </w:rPr>
+                              <w:t>Lifecycle</w:t>
+                            </w:r>
+                            <w:proofErr w:type="spellEnd"/>
                           </w:p>
                         </w:txbxContent>
                       </wps:txbx>
@@ -2578,8 +3065,17 @@
                           <w:rFonts w:ascii="Arial Black" w:hAnsi="Arial Black"/>
                           <w:sz w:val="24"/>
                         </w:rPr>
-                        <w:t>Docker Container Lifecycle</w:t>
+                        <w:t xml:space="preserve">Docker Container </w:t>
                       </w:r>
+                      <w:proofErr w:type="spellStart"/>
+                      <w:r>
+                        <w:rPr>
+                          <w:rFonts w:ascii="Arial Black" w:hAnsi="Arial Black"/>
+                          <w:sz w:val="24"/>
+                        </w:rPr>
+                        <w:t>Lifecycle</w:t>
+                      </w:r>
+                      <w:proofErr w:type="spellEnd"/>
                     </w:p>
                   </w:txbxContent>
                 </v:textbox>
@@ -2608,7 +3104,7 @@
                     <pic:cNvPicPr/>
                   </pic:nvPicPr>
                   <pic:blipFill>
-                    <a:blip r:embed="rId9"/>
+                    <a:blip r:embed="rId11"/>
                     <a:stretch>
                       <a:fillRect/>
                     </a:stretch>
@@ -2628,15 +3124,67 @@
           </wp:inline>
         </w:drawing>
       </w:r>
+      <w:bookmarkStart w:id="0" w:name="_GoBack"/>
+      <w:bookmarkEnd w:id="0"/>
     </w:p>
     <w:sectPr>
       <w:pgSz w:w="11906" w:h="16838"/>
-      <w:pgMar w:top="1417" w:right="1133" w:bottom="851" w:left="1276" w:header="708" w:footer="708" w:gutter="0"/>
+      <w:pgMar w:top="1417" w:right="707" w:bottom="851" w:left="993" w:header="708" w:footer="708" w:gutter="0"/>
       <w:cols w:space="708"/>
       <w:docGrid w:linePitch="360"/>
     </w:sectPr>
   </w:body>
 </w:document>
+</file>
+
+<file path=word/endnotes.xml><?xml version="1.0" encoding="utf-8"?>
+<w:endnotes xmlns:wpc="http://schemas.microsoft.com/office/word/2010/wordprocessingCanvas" xmlns:cx="http://schemas.microsoft.com/office/drawing/2014/chartex" xmlns:cx1="http://schemas.microsoft.com/office/drawing/2015/9/8/chartex" xmlns:cx2="http://schemas.microsoft.com/office/drawing/2015/10/21/chartex" xmlns:cx3="http://schemas.microsoft.com/office/drawing/2016/5/9/chartex" xmlns:cx4="http://schemas.microsoft.com/office/drawing/2016/5/10/chartex" xmlns:cx5="http://schemas.microsoft.com/office/drawing/2016/5/11/chartex" xmlns:cx6="http://schemas.microsoft.com/office/drawing/2016/5/12/chartex" xmlns:cx7="http://schemas.microsoft.com/office/drawing/2016/5/13/chartex" xmlns:cx8="http://schemas.microsoft.com/office/drawing/2016/5/14/chartex" xmlns:mc="http://schemas.openxmlformats.org/markup-compatibility/2006" xmlns:aink="http://schemas.microsoft.com/office/drawing/2016/ink" xmlns:am3d="http://schemas.microsoft.com/office/drawing/2017/model3d" xmlns:o="urn:schemas-microsoft-com:office:office" xmlns:r="http://schemas.openxmlformats.org/officeDocument/2006/relationships" xmlns:m="http://schemas.openxmlformats.org/officeDocument/2006/math" xmlns:v="urn:schemas-microsoft-com:vml" xmlns:wp14="http://schemas.microsoft.com/office/word/2010/wordprocessingDrawing" xmlns:wp="http://schemas.openxmlformats.org/drawingml/2006/wordprocessingDrawing" xmlns:w10="urn:schemas-microsoft-com:office:word" xmlns:w="http://schemas.openxmlformats.org/wordprocessingml/2006/main" xmlns:w14="http://schemas.microsoft.com/office/word/2010/wordml" xmlns:w15="http://schemas.microsoft.com/office/word/2012/wordml" xmlns:w16cid="http://schemas.microsoft.com/office/word/2016/wordml/cid" xmlns:w16se="http://schemas.microsoft.com/office/word/2015/wordml/symex" xmlns:wpg="http://schemas.microsoft.com/office/word/2010/wordprocessingGroup" xmlns:wpi="http://schemas.microsoft.com/office/word/2010/wordprocessingInk" xmlns:wne="http://schemas.microsoft.com/office/word/2006/wordml" xmlns:wps="http://schemas.microsoft.com/office/word/2010/wordprocessingShape" mc:Ignorable="w14 w15 w16se w16cid wp14">
+  <w:endnote w:type="separator" w:id="-1">
+    <w:p>
+      <w:pPr>
+        <w:spacing w:after="0" w:line="240" w:lineRule="auto"/>
+      </w:pPr>
+      <w:r>
+        <w:separator/>
+      </w:r>
+    </w:p>
+  </w:endnote>
+  <w:endnote w:type="continuationSeparator" w:id="0">
+    <w:p>
+      <w:pPr>
+        <w:spacing w:after="0" w:line="240" w:lineRule="auto"/>
+      </w:pPr>
+      <w:r>
+        <w:continuationSeparator/>
+      </w:r>
+    </w:p>
+  </w:endnote>
+</w:endnotes>
+</file>
+
+<file path=word/footnotes.xml><?xml version="1.0" encoding="utf-8"?>
+<w:footnotes xmlns:wpc="http://schemas.microsoft.com/office/word/2010/wordprocessingCanvas" xmlns:cx="http://schemas.microsoft.com/office/drawing/2014/chartex" xmlns:cx1="http://schemas.microsoft.com/office/drawing/2015/9/8/chartex" xmlns:cx2="http://schemas.microsoft.com/office/drawing/2015/10/21/chartex" xmlns:cx3="http://schemas.microsoft.com/office/drawing/2016/5/9/chartex" xmlns:cx4="http://schemas.microsoft.com/office/drawing/2016/5/10/chartex" xmlns:cx5="http://schemas.microsoft.com/office/drawing/2016/5/11/chartex" xmlns:cx6="http://schemas.microsoft.com/office/drawing/2016/5/12/chartex" xmlns:cx7="http://schemas.microsoft.com/office/drawing/2016/5/13/chartex" xmlns:cx8="http://schemas.microsoft.com/office/drawing/2016/5/14/chartex" xmlns:mc="http://schemas.openxmlformats.org/markup-compatibility/2006" xmlns:aink="http://schemas.microsoft.com/office/drawing/2016/ink" xmlns:am3d="http://schemas.microsoft.com/office/drawing/2017/model3d" xmlns:o="urn:schemas-microsoft-com:office:office" xmlns:r="http://schemas.openxmlformats.org/officeDocument/2006/relationships" xmlns:m="http://schemas.openxmlformats.org/officeDocument/2006/math" xmlns:v="urn:schemas-microsoft-com:vml" xmlns:wp14="http://schemas.microsoft.com/office/word/2010/wordprocessingDrawing" xmlns:wp="http://schemas.openxmlformats.org/drawingml/2006/wordprocessingDrawing" xmlns:w10="urn:schemas-microsoft-com:office:word" xmlns:w="http://schemas.openxmlformats.org/wordprocessingml/2006/main" xmlns:w14="http://schemas.microsoft.com/office/word/2010/wordml" xmlns:w15="http://schemas.microsoft.com/office/word/2012/wordml" xmlns:w16cid="http://schemas.microsoft.com/office/word/2016/wordml/cid" xmlns:w16se="http://schemas.microsoft.com/office/word/2015/wordml/symex" xmlns:wpg="http://schemas.microsoft.com/office/word/2010/wordprocessingGroup" xmlns:wpi="http://schemas.microsoft.com/office/word/2010/wordprocessingInk" xmlns:wne="http://schemas.microsoft.com/office/word/2006/wordml" xmlns:wps="http://schemas.microsoft.com/office/word/2010/wordprocessingShape" mc:Ignorable="w14 w15 w16se w16cid wp14">
+  <w:footnote w:type="separator" w:id="-1">
+    <w:p>
+      <w:pPr>
+        <w:spacing w:after="0" w:line="240" w:lineRule="auto"/>
+      </w:pPr>
+      <w:r>
+        <w:separator/>
+      </w:r>
+    </w:p>
+  </w:footnote>
+  <w:footnote w:type="continuationSeparator" w:id="0">
+    <w:p>
+      <w:pPr>
+        <w:spacing w:after="0" w:line="240" w:lineRule="auto"/>
+      </w:pPr>
+      <w:r>
+        <w:continuationSeparator/>
+      </w:r>
+    </w:p>
+  </w:footnote>
+</w:footnotes>
 </file>
 
 <file path=word/numbering.xml><?xml version="1.0" encoding="utf-8"?>

</xml_diff>